<commit_message>
Edited Word doc to kick off conversion.
</commit_message>
<xml_diff>
--- a/docx/1263.docx
+++ b/docx/1263.docx
@@ -2036,19 +2036,6 @@
     <w:p>
       <w:pPr>
         <w:bidi/>
-        <w:jc w:val="both"/>
-        <w:rPr>
-          <w:rFonts w:ascii="Simplified Arabic" w:hAnsi="Simplified Arabic" w:cs="Simplified Arabic"/>
-          <w:sz w:val="28"/>
-          <w:szCs w:val="28"/>
-          <w:rtl/>
-          <w:lang w:bidi="ar-EG"/>
-        </w:rPr>
-      </w:pPr>
-    </w:p>
-    <w:p>
-      <w:pPr>
-        <w:bidi/>
         <w:rPr>
           <w:rFonts w:ascii="Simplified Arabic" w:hAnsi="Simplified Arabic" w:cs="Simplified Arabic"/>
           <w:b/>
@@ -2292,7 +2279,6 @@
           <w:rtl/>
           <w:lang w:bidi="ar-EG"/>
         </w:rPr>
-        <w:lastRenderedPageBreak/>
         <w:t>ان بيت حسن افندى اليوزباشى الكائن بخط المغربلين فى حارة الحمقية تشتمل طبقته العليا على اربع اود وحمام وحمام ومطبخ وكلار وطبقته السفلى على منظرة واصطبل يسع ثنتين من المواشى وطاحونة وله حاصلان وبئر وحوش مكشوف وهو معرض للبيع فمن كان له رغبة فيه فليستدل عليه من الدلال باشى المذكور.</w:t>
       </w:r>
     </w:p>
@@ -2680,8 +2666,18 @@
           <w:rtl/>
           <w:lang w:bidi="ar-EG"/>
         </w:rPr>
+        <w:t xml:space="preserve">ان بيت حسن كاشف كرد الكائن بشارع خط الاستاذ الشعراوى تشتمل طبقته العليا على ثمانى اود وحمام ومطبخ وكلار والسفلى على ثلاث مناظر احداها ذات فسقية والاخريان بدونها وحديقتين وحاصلين واصطبل يسع من المواشى خمسا وصهريج وبئر وحوش سماوى والبيت المذكور يطل على الخليج وهو معرض للبيع على ذمة </w:t>
+      </w:r>
+      <w:r>
+        <w:rPr>
+          <w:rFonts w:ascii="Simplified Arabic" w:hAnsi="Simplified Arabic" w:cs="Simplified Arabic"/>
+          <w:sz w:val="28"/>
+          <w:szCs w:val="28"/>
+          <w:rtl/>
+          <w:lang w:bidi="ar-EG"/>
+        </w:rPr>
         <w:lastRenderedPageBreak/>
-        <w:t xml:space="preserve">ان بيت حسن كاشف كرد الكائن بشارع خط الاستاذ الشعراوى تشتمل طبقته العليا على ثمانى اود وحمام ومطبخ وكلار والسفلى على ثلاث مناظر احداها ذات فسقية والاخريان بدونها وحديقتين وحاصلين واصطبل يسع من المواشى خمسا وصهريج وبئر وحوش سماوى والبيت المذكور يطل على الخليج وهو معرض للبيع على ذمة صاحبه وقد بلغ ثمنه الآن ثمانين كيسا فمن كان له رغبة فيه فليسأل عنه من السيد مصطفى دلال باشى وليرض صاحبه </w:t>
+        <w:t xml:space="preserve">صاحبه وقد بلغ ثمنه الآن ثمانين كيسا فمن كان له رغبة فيه فليسأل عنه من السيد مصطفى دلال باشى وليرض صاحبه </w:t>
       </w:r>
     </w:p>
     <w:p>
@@ -2894,7 +2890,6 @@
           <w:rtl/>
           <w:lang w:bidi="ar-EG"/>
         </w:rPr>
-        <w:lastRenderedPageBreak/>
         <w:t xml:space="preserve">١٢ </w:t>
       </w:r>
       <w:r>
@@ -3030,7 +3025,18 @@
           <w:rtl/>
           <w:lang w:bidi="ar-EG"/>
         </w:rPr>
-        <w:t xml:space="preserve">ان بيتا بدرب البهلوان الكائن بخط السيدة زينب تشتمل طبقته العليا على عشر اود وحمام ومطبخ وكلار والسفلى على مقعد ومنظرة ذات فسقية وتختبوش ذى عمود من المرمر واسطبل يسع ثلاثا من المواشى وفيه طاحونة وحاصلان وبئر وحوش مكشوف وقد بلغ ثمنه خمسة وعشرين كيسا وهو معرض للبيع على ذمة الدائره السر عسكريه فمن كان له رغبة فيه فليسأل عنه من السيد مصطفى دلال باشى </w:t>
+        <w:t xml:space="preserve">ان بيتا بدرب البهلوان الكائن بخط السيدة زينب تشتمل طبقته العليا على عشر اود وحمام ومطبخ وكلار والسفلى على مقعد ومنظرة ذات فسقية وتختبوش ذى عمود من المرمر واسطبل يسع ثلاثا من المواشى وفيه </w:t>
+      </w:r>
+      <w:r>
+        <w:rPr>
+          <w:rFonts w:ascii="Simplified Arabic" w:hAnsi="Simplified Arabic" w:cs="Simplified Arabic"/>
+          <w:sz w:val="28"/>
+          <w:szCs w:val="28"/>
+          <w:rtl/>
+          <w:lang w:bidi="ar-EG"/>
+        </w:rPr>
+        <w:lastRenderedPageBreak/>
+        <w:t xml:space="preserve">طاحونة وحاصلان وبئر وحوش مكشوف وقد بلغ ثمنه خمسة وعشرين كيسا وهو معرض للبيع على ذمة الدائره السر عسكريه فمن كان له رغبة فيه فليسأل عنه من السيد مصطفى دلال باشى </w:t>
       </w:r>
     </w:p>
     <w:p>
@@ -3381,8 +3387,18 @@
           <w:rtl/>
           <w:lang w:bidi="ar-EG"/>
         </w:rPr>
+        <w:t xml:space="preserve">ان بيت محمد افندى البيكباشى من الاى المشاة السابع الكائن بدرب الميضأة فى خط الصليبه تشتمل طبقته العليا على ثلاث اود وحمام ومطبخ وكلار والسفلى على منظرة واصطبل يسع ثنتين من المواشى وطاحونة </w:t>
+      </w:r>
+      <w:r>
+        <w:rPr>
+          <w:rFonts w:ascii="Simplified Arabic" w:hAnsi="Simplified Arabic" w:cs="Simplified Arabic"/>
+          <w:sz w:val="28"/>
+          <w:szCs w:val="28"/>
+          <w:rtl/>
+          <w:lang w:bidi="ar-EG"/>
+        </w:rPr>
         <w:lastRenderedPageBreak/>
-        <w:t xml:space="preserve">ان بيت محمد افندى البيكباشى من الاى المشاة السابع الكائن بدرب الميضأة فى خط الصليبه تشتمل طبقته العليا على ثلاث اود وحمام ومطبخ وكلار والسفلى على منظرة واصطبل يسع ثنتين من المواشى وطاحونة وحاصل واحد وبئر وحوش سماوى وهو جديد الانشاء ومعرض للبيع على ذمة مالكه ولم يسمه احد فمن كان له رغبة فيه فليسأل عنه من السيد مصطفى دلال باشى </w:t>
+        <w:t xml:space="preserve">وحاصل واحد وبئر وحوش سماوى وهو جديد الانشاء ومعرض للبيع على ذمة مالكه ولم يسمه احد فمن كان له رغبة فيه فليسأل عنه من السيد مصطفى دلال باشى </w:t>
       </w:r>
     </w:p>
     <w:p>
@@ -3716,18 +3732,7 @@
           <w:rtl/>
           <w:lang w:bidi="ar-EG"/>
         </w:rPr>
-        <w:t xml:space="preserve">الا برضى اصحابه بحيث يصرف اليهم من جانب الميرى قدر قيمة دكاكينهم حصل اخذ دكانين من امرأة اسمها خديجة وهما من جملة الدكاكين الكائنة بخط باب الفتوح لاجل توسيع الطريق وصرف اليها الثمن من </w:t>
-      </w:r>
-      <w:r>
-        <w:rPr>
-          <w:rFonts w:ascii="Simplified Arabic" w:hAnsi="Simplified Arabic" w:cs="Simplified Arabic"/>
-          <w:sz w:val="28"/>
-          <w:szCs w:val="28"/>
-          <w:rtl/>
-          <w:lang w:bidi="ar-EG"/>
-        </w:rPr>
-        <w:lastRenderedPageBreak/>
-        <w:t>الخزينة الخديوية وقد اقتضى الحال ايضا تعمير منزل شخص اسمه ابراهيم شعيب كان قد الصدع من حركة اللغم فى وقت تنظيم طريق القلعة العامرة فاعطى مالزم له من المصاريف من الجزينة المذكورة.</w:t>
+        <w:t>الا برضى اصحابه بحيث يصرف اليهم من جانب الميرى قدر قيمة دكاكينهم حصل اخذ دكانين من امرأة اسمها خديجة وهما من جملة الدكاكين الكائنة بخط باب الفتوح لاجل توسيع الطريق وصرف اليها الثمن من الخزينة الخديوية وقد اقتضى الحال ايضا تعمير منزل شخص اسمه ابراهيم شعيب كان قد الصدع من حركة اللغم فى وقت تنظيم طريق القلعة العامرة فاعطى مالزم له من المصاريف من الجزينة المذكورة.</w:t>
       </w:r>
     </w:p>
     <w:p>
@@ -4176,6 +4181,7 @@
           <w:rtl/>
           <w:lang w:bidi="ar-EG"/>
         </w:rPr>
+        <w:lastRenderedPageBreak/>
         <w:t xml:space="preserve">ان جامع كاتم السر الكائن تجاه مدرسة الحبانية قد تطرق اليه الخلل ولما تبين انه يحتاج الى التعمير بمبلغ ينيف على اربعة آلاف وخمسمائة قرش حصل صرف المبلغ من الخزينة العامرة حسب الارادة السنية وشرع فى ترميمه </w:t>
       </w:r>
     </w:p>
@@ -4446,8 +4452,18 @@
           <w:rtl/>
           <w:lang w:bidi="ar-EG"/>
         </w:rPr>
+        <w:t xml:space="preserve">ان بيت سلاملك حسن بيك الكائن بحارة زرع النوى فى الخط المذكور تشتمل طبقته العليا على ثلاث اود وفسحة كبيرة وسلاملك كبير والسفلى على خمسة صواصل (فى الغالب حواصل وفى خط فى "ص") ومنظرة </w:t>
+      </w:r>
+      <w:r>
+        <w:rPr>
+          <w:rFonts w:ascii="Simplified Arabic" w:hAnsi="Simplified Arabic" w:cs="Simplified Arabic"/>
+          <w:sz w:val="28"/>
+          <w:szCs w:val="28"/>
+          <w:rtl/>
+          <w:lang w:bidi="ar-EG"/>
+        </w:rPr>
         <w:lastRenderedPageBreak/>
-        <w:t>ان بيت سلاملك حسن بيك الكائن بحارة زرع النوى فى الخط المذكور تشتمل طبقته العليا على ثلاث اود وفسحة كبيرة وسلاملك كبير والسفلى على خمسة صواصل (فى الغالب حواصل وفى خط فى "ص") ومنظرة كبيرة واصطبل يسع عشرا من المواشى وهو معرض للبيع وقد بلغ ثمنه مائة وخمسة واربعين كيسا فمن كان له رغبة فيه فليستدل عليه من دلال باشى المذكور.</w:t>
+        <w:t>كبيرة واصطبل يسع عشرا من المواشى وهو معرض للبيع وقد بلغ ثمنه مائة وخمسة واربعين كيسا فمن كان له رغبة فيه فليستدل عليه من دلال باشى المذكور.</w:t>
       </w:r>
     </w:p>
     <w:p>
@@ -4576,7 +4592,7 @@
           <w:rtl/>
           <w:lang w:bidi="ar-EG"/>
         </w:rPr>
-        <w:t xml:space="preserve">ان كتابة اسماء ازقة مصر المحروسة على محل يناسبها فوق زواياها وتنمير البيوت كبيرة كانت او صغيرة برقم نمرها على اعالى ابوابها كاسلوب اوروبا مما يستوجب المنافع العظيمة للمملكة ويورث السهولة لمن يقصد زقاقا او بيتا سوآء كان من الاهالى او من الاجانب ولما كان من اللازم رعاية هذه الاصول فى جميع البلاد الواقعة فى مركز الانتظام وافق ذلك طبع ولى النعم وينبوع الفضل والكرم واراد استحسان صورة لهذا الامر حتى يبرز من القوة الى الفعل فحصلت المذاكرة فى شأن ذلك بمجلس تنظيم المحروسة واستقر الرأى على ان يبدأ اولا بكتابة اسم كل حارة فى زاوية البيت المتكون منه احدى زوايا الحارة الممتدة لباقى الحارات وذلك بان نكتب اسماء الحارات الممتدة من الجنوب الى الشمال بمداد اسود واسماء الحارات وذلك بان تكتب اسماء الحارات الممتدة من الجنوب الى الشمال بمداد اسود واسماء الحارات الممتدة من الشرق الى الغرب بمداد احمر على ارضية بيضاء يحيط بها برواز لونه كلون مداد الاحرف ليستدل من كان ذاهبا او اتيا (اتيا كتبتها بالتقريب لان نقط الحروف ممسوحة) على جهة مقصوده بمجرد نظره ثم تنمر البيوت التى فى الحارات المذكورة واحدا فواحدا وتكون النمر مزدوجة من الجهة اليسرى وغير مزدوجة من الجهة اليمنى وترسم نمر الازقة الممتدة من الجنوب الى الشمال بالمداد الاسود والممتدة من الغرب الى الشرق بالمداد الاحمر ويرسم الجميع على ارضية </w:t>
+        <w:t xml:space="preserve">ان كتابة اسماء ازقة مصر المحروسة على محل يناسبها فوق زواياها وتنمير البيوت كبيرة كانت او صغيرة برقم نمرها على اعالى ابوابها كاسلوب اوروبا مما يستوجب المنافع العظيمة للمملكة ويورث السهولة لمن يقصد زقاقا او بيتا سوآء كان من الاهالى او من الاجانب ولما كان من اللازم رعاية هذه الاصول فى جميع البلاد الواقعة فى مركز الانتظام وافق ذلك طبع ولى النعم وينبوع الفضل والكرم واراد استحسان صورة لهذا الامر حتى يبرز من القوة الى الفعل فحصلت المذاكرة فى شأن ذلك بمجلس تنظيم المحروسة واستقر الرأى على ان يبدأ اولا بكتابة اسم كل حارة فى زاوية البيت المتكون منه احدى زوايا الحارة الممتدة لباقى الحارات وذلك بان نكتب اسماء الحارات الممتدة من الجنوب الى الشمال بمداد اسود واسماء الحارات وذلك بان تكتب اسماء الحارات الممتدة من الجنوب الى الشمال بمداد اسود واسماء الحارات الممتدة من الشرق الى الغرب بمداد احمر على ارضية بيضاء يحيط بها برواز لونه كلون مداد الاحرف ليستدل من كان ذاهبا او اتيا (اتيا كتبتها بالتقريب لان نقط الحروف ممسوحة) على جهة مقصوده بمجرد نظره ثم تنمر البيوت التى فى الحارات المذكورة واحدا فواحدا وتكون النمر مزدوجة من الجهة اليسرى وغير مزدوجة من الجهة اليمنى وترسم نمر الازقة الممتدة من الجنوب الى الشمال بالمداد الاسود والممتدة من الغرب الى الشرق بالمداد الاحمر ويرسم الجميع على ارضية بيضاء لون بروازها كلونها ويكون رسمها على الابواب الاصلية ان امكن والا فعلى جدار مرتفع فوق الارض بمترين ونصف متر وبعد ذلك تنمر الازقة التى على الجادة ثم يعتنى اعتناء زآئد فى وضع نمر بيوت لازقة </w:t>
       </w:r>
       <w:r>
         <w:rPr>
@@ -4587,7 +4603,7 @@
           <w:lang w:bidi="ar-EG"/>
         </w:rPr>
         <w:lastRenderedPageBreak/>
-        <w:t>بيضاء لون بروازها كلونها ويكون رسمها على الابواب الاصلية ان امكن والا فعلى جدار مرتفع فوق الارض بمترين ونصف متر وبعد ذلك تنمر الازقة التى على الجادة ثم يعتنى اعتناء زآئد فى وضع نمر بيوت لازقة الصغيرة التى تكون ابوابها داخل الحارات الكبيرة بحيث تسلك فى سلسلة تنمير البيوت التى فى الازقة الكبيرة وعرض ذلك للديوان الخديوى وبعث برسم النمر المذكورة اليه لكى يعين لذلك من هو لازم من طرف ديوان الابنية والضابطخانة من مأمورين ونقاشين ليجروا المقتضى على موجب ما ذكر كما اخبر به من ديوان المدارس.</w:t>
+        <w:t>الصغيرة التى تكون ابوابها داخل الحارات الكبيرة بحيث تسلك فى سلسلة تنمير البيوت التى فى الازقة الكبيرة وعرض ذلك للديوان الخديوى وبعث برسم النمر المذكورة اليه لكى يعين لذلك من هو لازم من طرف ديوان الابنية والضابطخانة من مأمورين ونقاشين ليجروا المقتضى على موجب ما ذكر كما اخبر به من ديوان المدارس.</w:t>
       </w:r>
     </w:p>
     <w:p>
@@ -5047,8 +5063,21 @@
           <w:rtl/>
           <w:lang w:bidi="ar-EG"/>
         </w:rPr>
-        <w:t xml:space="preserve">ان البيت الكائن بحارة النصارى فى خط الازبكيه الجارى فى ملك المعلم فرج البرماوى تشتمل طبقته العليا على ست اود وحمام ومطبخ وكلارين والسفلى على منظرة كبيرة ذات فسقية وعل حديقة وبئر واصطبل يسع اربعا </w:t>
-      </w:r>
+        <w:t>ان البيت الكائن بحارة النصارى فى خط الازبكيه الجارى فى ملك المعلم فرج البرماوى تشتمل طبقته العليا على ست اود وحمام ومطبخ وكلارين والسفلى على منظرة كبيرة ذات فسقية وعل حديقة وبئر واصطبل يسع اربعا من المواشى وحاصلين وبجواره خربة صغيرة وهو يراد بيعه من قبل صاحبه فمن كان له رغبة فيه فليستدل عليه من الحاج مصطفى دلال باشى.</w:t>
+      </w:r>
+    </w:p>
+    <w:p>
+      <w:pPr>
+        <w:bidi/>
+        <w:jc w:val="both"/>
+        <w:rPr>
+          <w:rFonts w:ascii="Simplified Arabic" w:hAnsi="Simplified Arabic" w:cs="Simplified Arabic"/>
+          <w:sz w:val="28"/>
+          <w:szCs w:val="28"/>
+          <w:rtl/>
+          <w:lang w:bidi="ar-EG"/>
+        </w:rPr>
+      </w:pPr>
       <w:r>
         <w:rPr>
           <w:rFonts w:ascii="Simplified Arabic" w:hAnsi="Simplified Arabic" w:cs="Simplified Arabic"/>
@@ -5058,29 +5087,6 @@
           <w:lang w:bidi="ar-EG"/>
         </w:rPr>
         <w:lastRenderedPageBreak/>
-        <w:t>من المواشى وحاصلين وبجواره خربة صغيرة وهو يراد بيعه من قبل صاحبه فمن كان له رغبة فيه فليستدل عليه من الحاج مصطفى دلال باشى.</w:t>
-      </w:r>
-    </w:p>
-    <w:p>
-      <w:pPr>
-        <w:bidi/>
-        <w:jc w:val="both"/>
-        <w:rPr>
-          <w:rFonts w:ascii="Simplified Arabic" w:hAnsi="Simplified Arabic" w:cs="Simplified Arabic"/>
-          <w:sz w:val="28"/>
-          <w:szCs w:val="28"/>
-          <w:rtl/>
-          <w:lang w:bidi="ar-EG"/>
-        </w:rPr>
-      </w:pPr>
-      <w:r>
-        <w:rPr>
-          <w:rFonts w:ascii="Simplified Arabic" w:hAnsi="Simplified Arabic" w:cs="Simplified Arabic"/>
-          <w:sz w:val="28"/>
-          <w:szCs w:val="28"/>
-          <w:rtl/>
-          <w:lang w:bidi="ar-EG"/>
-        </w:rPr>
         <w:t>ان البيت الكائن بدرب الجنينه فى خط البنادقه المشمول بوكالة الخواجه يعقوب تشتمل طبقته العليا على اربع اود ومطبخ وكلارين والسفلى على منظرة واصطبل يسع ثنتين من المواشى وحاصلين وبئر وحوش مكشوف وبجواره خربة صغيرة وهو معرض للبيع فمن كان يريد ان يشتريه فليسأل عنه من الدلال المذكور.</w:t>
       </w:r>
     </w:p>
@@ -5498,30 +5504,30 @@
           <w:rtl/>
           <w:lang w:bidi="ar-EG"/>
         </w:rPr>
+        <w:t xml:space="preserve">ان ورشة اخرى بالحارة المذكورة تشتمل على خمسة عشرة اودة ارضية متسعة لتشغيل الحرير وحوش سماوى وهى معرضة للبيع فمن ارادها فليسأل عنها من دلال باشى المذكور </w:t>
+      </w:r>
+    </w:p>
+    <w:p>
+      <w:pPr>
+        <w:bidi/>
+        <w:jc w:val="both"/>
+        <w:rPr>
+          <w:rFonts w:ascii="Simplified Arabic" w:hAnsi="Simplified Arabic" w:cs="Simplified Arabic"/>
+          <w:sz w:val="28"/>
+          <w:szCs w:val="28"/>
+          <w:rtl/>
+          <w:lang w:bidi="ar-EG"/>
+        </w:rPr>
+      </w:pPr>
+      <w:r>
+        <w:rPr>
+          <w:rFonts w:ascii="Simplified Arabic" w:hAnsi="Simplified Arabic" w:cs="Simplified Arabic"/>
+          <w:sz w:val="28"/>
+          <w:szCs w:val="28"/>
+          <w:rtl/>
+          <w:lang w:bidi="ar-EG"/>
+        </w:rPr>
         <w:lastRenderedPageBreak/>
-        <w:t xml:space="preserve">ان ورشة اخرى بالحارة المذكورة تشتمل على خمسة عشرة اودة ارضية متسعة لتشغيل الحرير وحوش سماوى وهى معرضة للبيع فمن ارادها فليسأل عنها من دلال باشى المذكور </w:t>
-      </w:r>
-    </w:p>
-    <w:p>
-      <w:pPr>
-        <w:bidi/>
-        <w:jc w:val="both"/>
-        <w:rPr>
-          <w:rFonts w:ascii="Simplified Arabic" w:hAnsi="Simplified Arabic" w:cs="Simplified Arabic"/>
-          <w:sz w:val="28"/>
-          <w:szCs w:val="28"/>
-          <w:rtl/>
-          <w:lang w:bidi="ar-EG"/>
-        </w:rPr>
-      </w:pPr>
-      <w:r>
-        <w:rPr>
-          <w:rFonts w:ascii="Simplified Arabic" w:hAnsi="Simplified Arabic" w:cs="Simplified Arabic"/>
-          <w:sz w:val="28"/>
-          <w:szCs w:val="28"/>
-          <w:rtl/>
-          <w:lang w:bidi="ar-EG"/>
-        </w:rPr>
         <w:t>ان بيتا فى عطفة المبيضه الكائنة بخط الجماليه متعلقا بيوسف اغا احد ضباط الجهاديه تشتمل طبقته العليا على ثلاث اود ومطبخ كلار والسفلى على منظرة وحاصل وحوش وهو معرض للبيع فمن كان له رغبة فيه فليسال عنه من الدلال المذكور.</w:t>
       </w:r>
     </w:p>
@@ -6095,6 +6101,7 @@
           <w:rtl/>
           <w:lang w:bidi="ar-EG"/>
         </w:rPr>
+        <w:lastRenderedPageBreak/>
         <w:t>انه قد ظهر حريق فى الساعة الثالثة من ليلة السبت الموافق لثامن وعشرى الشهر الماضى بطاحونة واصطبل من المنزل القاطن فيه الحاج محمد بنيس المغربى الكائن بحديقة حسن بيك القوللى المجاورة لقراقول الناصرية بمصر المحروسة واذ كانت تلك الحديقة مجاورة لحديقة على افندى علوى القائمقام خازن ديوان المدارس الجارية فى ملكه التى هى محل اقامته حصل ان الافندى المومى اليه بادر الى فتح باب الناصرية واستطحب (شرطة ال "ط" ممسوحة) اتباعه وضابط القراقول مع بعض اشخاص من عسكره وعبد القادر افندى الصاغقول ناظر مدرسة المبتدئين مع السقائين وسائر خدمه وأسرع الى محل الحريق وارسل فى الحال الى طلومبة قصر العينى فجلبها وكانت النار قد اشتعلت بوجه شديد ولكنها بسبب ما حصل من الغيرة لم تستمر لانتهاء الساعة الرابعة بل تيسر اطفاؤها بسرعة ولم تضر بما عدا المحل الذى ظهرت منه ولم يضع شئ للمغربى المذكور.</w:t>
       </w:r>
     </w:p>
@@ -6530,6 +6537,7 @@
           <w:rtl/>
           <w:lang w:bidi="ar-EG"/>
         </w:rPr>
+        <w:lastRenderedPageBreak/>
         <w:t xml:space="preserve">لما كانت كتابة اسماء الازقة بمصر المحروسة على محل يناسبها فوق زواياها وتنمير البيوت كبيرة كانت او صغيرة برقم نمرها على اعلى ابوابها او بجانبها كأسلوب أوروبا مما يستوجب المنافع العظيمة للمملكة ويورث السهولة لمن يقصد زقاقا اوبيتا سوآء أكان من الاهالى ام من الاجنب استقر الرأى بمجلس تنظيم المحروسة على التدابير اللازمة لذلك طبق الارادة السنية واندرج بيانها تفصيلا فى نسخ الوقائع المنمرة بنمرة 64 وحصل فى هذه الايام الشروع فى اجرآء ذلك بدأ من جادة باب الخلق بمقتضى الترتيب الآتى ذكره ادناه وهو خمسة عشر بندا </w:t>
       </w:r>
     </w:p>
@@ -6685,53 +6693,53 @@
           <w:rtl/>
           <w:lang w:bidi="ar-EG"/>
         </w:rPr>
+        <w:t xml:space="preserve">(البند الخامس) ان الجادة التى من زاوية الموسكى الى غاية باب العدوى تسمى بشارع الشعرانى وتكون احرفها حمرآء ايضا زارض لوحتها صفرآء </w:t>
+      </w:r>
+    </w:p>
+    <w:p>
+      <w:pPr>
+        <w:bidi/>
+        <w:jc w:val="both"/>
+        <w:rPr>
+          <w:rFonts w:ascii="Simplified Arabic" w:hAnsi="Simplified Arabic" w:cs="Simplified Arabic"/>
+          <w:sz w:val="28"/>
+          <w:szCs w:val="28"/>
+          <w:rtl/>
+          <w:lang w:bidi="ar-EG"/>
+        </w:rPr>
+      </w:pPr>
+      <w:r>
+        <w:rPr>
+          <w:rFonts w:ascii="Simplified Arabic" w:hAnsi="Simplified Arabic" w:cs="Simplified Arabic"/>
+          <w:sz w:val="28"/>
+          <w:szCs w:val="28"/>
+          <w:rtl/>
+          <w:lang w:bidi="ar-EG"/>
+        </w:rPr>
+        <w:t xml:space="preserve">(البند السادس ) ان الطريق الممتدة من قرقول السيدة زينب الى القلعة تسمى بشارع الرميلة وتكون احرفها وبروازها بالمداد الاسود وارضها بيضاء </w:t>
+      </w:r>
+    </w:p>
+    <w:p>
+      <w:pPr>
+        <w:bidi/>
+        <w:jc w:val="both"/>
+        <w:rPr>
+          <w:rFonts w:ascii="Simplified Arabic" w:hAnsi="Simplified Arabic" w:cs="Simplified Arabic"/>
+          <w:sz w:val="28"/>
+          <w:szCs w:val="28"/>
+          <w:rtl/>
+          <w:lang w:bidi="ar-EG"/>
+        </w:rPr>
+      </w:pPr>
+      <w:r>
+        <w:rPr>
+          <w:rFonts w:ascii="Simplified Arabic" w:hAnsi="Simplified Arabic" w:cs="Simplified Arabic"/>
+          <w:sz w:val="28"/>
+          <w:szCs w:val="28"/>
+          <w:rtl/>
+          <w:lang w:bidi="ar-EG"/>
+        </w:rPr>
         <w:lastRenderedPageBreak/>
-        <w:t xml:space="preserve">(البند الخامس) ان الجادة التى من زاوية الموسكى الى غاية باب العدوى تسمى بشارع الشعرانى وتكون احرفها حمرآء ايضا زارض لوحتها صفرآء </w:t>
-      </w:r>
-    </w:p>
-    <w:p>
-      <w:pPr>
-        <w:bidi/>
-        <w:jc w:val="both"/>
-        <w:rPr>
-          <w:rFonts w:ascii="Simplified Arabic" w:hAnsi="Simplified Arabic" w:cs="Simplified Arabic"/>
-          <w:sz w:val="28"/>
-          <w:szCs w:val="28"/>
-          <w:rtl/>
-          <w:lang w:bidi="ar-EG"/>
-        </w:rPr>
-      </w:pPr>
-      <w:r>
-        <w:rPr>
-          <w:rFonts w:ascii="Simplified Arabic" w:hAnsi="Simplified Arabic" w:cs="Simplified Arabic"/>
-          <w:sz w:val="28"/>
-          <w:szCs w:val="28"/>
-          <w:rtl/>
-          <w:lang w:bidi="ar-EG"/>
-        </w:rPr>
-        <w:t xml:space="preserve">(البند السادس ) ان الطريق الممتدة من قرقول السيدة زينب الى القلعة تسمى بشارع الرميلة وتكون احرفها وبروازها بالمداد الاسود وارضها بيضاء </w:t>
-      </w:r>
-    </w:p>
-    <w:p>
-      <w:pPr>
-        <w:bidi/>
-        <w:jc w:val="both"/>
-        <w:rPr>
-          <w:rFonts w:ascii="Simplified Arabic" w:hAnsi="Simplified Arabic" w:cs="Simplified Arabic"/>
-          <w:sz w:val="28"/>
-          <w:szCs w:val="28"/>
-          <w:rtl/>
-          <w:lang w:bidi="ar-EG"/>
-        </w:rPr>
-      </w:pPr>
-      <w:r>
-        <w:rPr>
-          <w:rFonts w:ascii="Simplified Arabic" w:hAnsi="Simplified Arabic" w:cs="Simplified Arabic"/>
-          <w:sz w:val="28"/>
-          <w:szCs w:val="28"/>
-          <w:rtl/>
-          <w:lang w:bidi="ar-EG"/>
-        </w:rPr>
         <w:t xml:space="preserve">(البند السابع) ان الجادة الذاهبة من قرقول الصليبة الى باب زويلة تسمى بشارع الصليبة ويكون لون خطها وبروازها احمر وارضها صفرآء </w:t>
       </w:r>
     </w:p>
@@ -6936,7 +6944,6 @@
           <w:rtl/>
           <w:lang w:bidi="ar-EG"/>
         </w:rPr>
-        <w:lastRenderedPageBreak/>
         <w:t>(البند الخامس عشر) ان الطريق الممتدة من شارع باب الخلق الى شارع الغورى تسمى بشارع الحمزاوى ويكون لون خطها وبروازها اسود</w:t>
       </w:r>
     </w:p>
@@ -7307,7 +7314,6 @@
           <w:rtl/>
           <w:lang w:bidi="ar-EG"/>
         </w:rPr>
-        <w:lastRenderedPageBreak/>
         <w:t>شعبان</w:t>
       </w:r>
       <w:r>
@@ -7760,7 +7766,6 @@
           <w:rtl/>
           <w:lang w:bidi="ar-EG"/>
         </w:rPr>
-        <w:lastRenderedPageBreak/>
         <w:t>ان بيتا كائنا بحارة السبع قاعات فى خط الحمزاوى يتعلق بالسيد على الزيات طبقته العليا فيها ست اود وحمام ومطبخ وكلار والسفلى فيها منظرة وتختبوش وحاصل واصطبل يسع حيوانا واحدا وطاحونة وبئر وحوش صغير مكشوف وقد بلغ ثمنه خمسا وعشرين كيسا فمن كان له رغبة فيه فليستدل عليه من دلال باشى المذكور.</w:t>
       </w:r>
     </w:p>
@@ -7914,6 +7919,7 @@
           <w:rtl/>
           <w:lang w:bidi="ar-EG"/>
         </w:rPr>
+        <w:lastRenderedPageBreak/>
         <w:t>ان بيتا كائنا بحارة الاستاذ الرفاعى فى خط سوق السلاح يتعلق بالاوستى وهبه السروجى طبقته العليا تشتمل على ست اود ومطبخ والسفلى على حاصل وحوش صغير واصطبل يسع حصانا وهو معرض للبيع وقد بلغ ثمنه سبعة اكياس فمن كان له رغبة فيه فليستدل عليه من السيد مصطفى دلال باشى</w:t>
       </w:r>
     </w:p>
@@ -8184,76 +8190,76 @@
           <w:rtl/>
           <w:lang w:bidi="ar-EG"/>
         </w:rPr>
+        <w:t xml:space="preserve">البند الثامن عشر ان الطريق التى من باش قرقول سويقة السباعين بشارع الناصرية الى حارة السقائين تسمى بشارع درب الحمام وتكتب نمرتها بالمداد الاسود </w:t>
+      </w:r>
+    </w:p>
+    <w:p>
+      <w:pPr>
+        <w:bidi/>
+        <w:jc w:val="both"/>
+        <w:rPr>
+          <w:rFonts w:ascii="Simplified Arabic" w:hAnsi="Simplified Arabic" w:cs="Simplified Arabic"/>
+          <w:sz w:val="28"/>
+          <w:szCs w:val="28"/>
+          <w:rtl/>
+          <w:lang w:bidi="ar-EG"/>
+        </w:rPr>
+      </w:pPr>
+      <w:r>
+        <w:rPr>
+          <w:rFonts w:ascii="Simplified Arabic" w:hAnsi="Simplified Arabic" w:cs="Simplified Arabic"/>
+          <w:sz w:val="28"/>
+          <w:szCs w:val="28"/>
+          <w:rtl/>
+          <w:lang w:bidi="ar-EG"/>
+        </w:rPr>
+        <w:t xml:space="preserve">البند التاسع عشر ان الطريق التى من باب الزير المعلق الكائن بدرب الحجر الى بيت شربتجى باشا تسمى بسكة الزير المعلق وتكون نمرتها بالمداد الاحمر </w:t>
+      </w:r>
+    </w:p>
+    <w:p>
+      <w:pPr>
+        <w:bidi/>
+        <w:jc w:val="both"/>
+        <w:rPr>
+          <w:rFonts w:ascii="Simplified Arabic" w:hAnsi="Simplified Arabic" w:cs="Simplified Arabic"/>
+          <w:sz w:val="28"/>
+          <w:szCs w:val="28"/>
+          <w:rtl/>
+          <w:lang w:bidi="ar-EG"/>
+        </w:rPr>
+      </w:pPr>
+      <w:r>
+        <w:rPr>
+          <w:rFonts w:ascii="Simplified Arabic" w:hAnsi="Simplified Arabic" w:cs="Simplified Arabic"/>
+          <w:sz w:val="28"/>
+          <w:szCs w:val="28"/>
+          <w:rtl/>
+          <w:lang w:bidi="ar-EG"/>
+        </w:rPr>
+        <w:t>البند المتمم للعشرين ان الطريق التى ابتدآؤها شارع درب الحجر المارة من عابدين المنتهية الى جادة باب اللوق تسمى بشارع عابدين ونمرتها تكون حمرآء</w:t>
+      </w:r>
+    </w:p>
+    <w:p>
+      <w:pPr>
+        <w:bidi/>
+        <w:jc w:val="both"/>
+        <w:rPr>
+          <w:rFonts w:ascii="Simplified Arabic" w:hAnsi="Simplified Arabic" w:cs="Simplified Arabic"/>
+          <w:sz w:val="28"/>
+          <w:szCs w:val="28"/>
+          <w:rtl/>
+          <w:lang w:bidi="ar-EG"/>
+        </w:rPr>
+      </w:pPr>
+      <w:r>
+        <w:rPr>
+          <w:rFonts w:ascii="Simplified Arabic" w:hAnsi="Simplified Arabic" w:cs="Simplified Arabic"/>
+          <w:sz w:val="28"/>
+          <w:szCs w:val="28"/>
+          <w:rtl/>
+          <w:lang w:bidi="ar-EG"/>
+        </w:rPr>
         <w:lastRenderedPageBreak/>
-        <w:t xml:space="preserve">البند الثامن عشر ان الطريق التى من باش قرقول سويقة السباعين بشارع الناصرية الى حارة السقائين تسمى بشارع درب الحمام وتكتب نمرتها بالمداد الاسود </w:t>
-      </w:r>
-    </w:p>
-    <w:p>
-      <w:pPr>
-        <w:bidi/>
-        <w:jc w:val="both"/>
-        <w:rPr>
-          <w:rFonts w:ascii="Simplified Arabic" w:hAnsi="Simplified Arabic" w:cs="Simplified Arabic"/>
-          <w:sz w:val="28"/>
-          <w:szCs w:val="28"/>
-          <w:rtl/>
-          <w:lang w:bidi="ar-EG"/>
-        </w:rPr>
-      </w:pPr>
-      <w:r>
-        <w:rPr>
-          <w:rFonts w:ascii="Simplified Arabic" w:hAnsi="Simplified Arabic" w:cs="Simplified Arabic"/>
-          <w:sz w:val="28"/>
-          <w:szCs w:val="28"/>
-          <w:rtl/>
-          <w:lang w:bidi="ar-EG"/>
-        </w:rPr>
-        <w:t xml:space="preserve">البند التاسع عشر ان الطريق التى من باب الزير المعلق الكائن بدرب الحجر الى بيت شربتجى باشا تسمى بسكة الزير المعلق وتكون نمرتها بالمداد الاحمر </w:t>
-      </w:r>
-    </w:p>
-    <w:p>
-      <w:pPr>
-        <w:bidi/>
-        <w:jc w:val="both"/>
-        <w:rPr>
-          <w:rFonts w:ascii="Simplified Arabic" w:hAnsi="Simplified Arabic" w:cs="Simplified Arabic"/>
-          <w:sz w:val="28"/>
-          <w:szCs w:val="28"/>
-          <w:rtl/>
-          <w:lang w:bidi="ar-EG"/>
-        </w:rPr>
-      </w:pPr>
-      <w:r>
-        <w:rPr>
-          <w:rFonts w:ascii="Simplified Arabic" w:hAnsi="Simplified Arabic" w:cs="Simplified Arabic"/>
-          <w:sz w:val="28"/>
-          <w:szCs w:val="28"/>
-          <w:rtl/>
-          <w:lang w:bidi="ar-EG"/>
-        </w:rPr>
-        <w:t>البند المتمم للعشرين ان الطريق التى ابتدآؤها شارع درب الحجر المارة من عابدين المنتهية الى جادة باب اللوق تسمى بشارع عابدين ونمرتها تكون حمرآء</w:t>
-      </w:r>
-    </w:p>
-    <w:p>
-      <w:pPr>
-        <w:bidi/>
-        <w:jc w:val="both"/>
-        <w:rPr>
-          <w:rFonts w:ascii="Simplified Arabic" w:hAnsi="Simplified Arabic" w:cs="Simplified Arabic"/>
-          <w:sz w:val="28"/>
-          <w:szCs w:val="28"/>
-          <w:rtl/>
-          <w:lang w:bidi="ar-EG"/>
-        </w:rPr>
-      </w:pPr>
-      <w:r>
-        <w:rPr>
-          <w:rFonts w:ascii="Simplified Arabic" w:hAnsi="Simplified Arabic" w:cs="Simplified Arabic"/>
-          <w:sz w:val="28"/>
-          <w:szCs w:val="28"/>
-          <w:rtl/>
-          <w:lang w:bidi="ar-EG"/>
-        </w:rPr>
         <w:t xml:space="preserve">البند الحادى والعشرون ان الجادة الممتدة من شارع باب اللوق المارة تجاه بيت حضرة الباشا مدير المالية المنتهية الى الجبانة تسمى بشارع البيدق ونمرتها تكون حمرآء </w:t>
       </w:r>
     </w:p>
@@ -8412,76 +8418,76 @@
           <w:rtl/>
           <w:lang w:bidi="ar-EG"/>
         </w:rPr>
+        <w:t xml:space="preserve">البند السابع والعشرون ان الطريق الممتدة  من قنطرة عمر شاه الى شارع الدرب الجديد تسمى بشارع عمر شاه وتكون نمرتها سودآء </w:t>
+      </w:r>
+    </w:p>
+    <w:p>
+      <w:pPr>
+        <w:bidi/>
+        <w:jc w:val="both"/>
+        <w:rPr>
+          <w:rFonts w:ascii="Simplified Arabic" w:hAnsi="Simplified Arabic" w:cs="Simplified Arabic"/>
+          <w:sz w:val="28"/>
+          <w:szCs w:val="28"/>
+          <w:rtl/>
+          <w:lang w:bidi="ar-EG"/>
+        </w:rPr>
+      </w:pPr>
+      <w:r>
+        <w:rPr>
+          <w:rFonts w:ascii="Simplified Arabic" w:hAnsi="Simplified Arabic" w:cs="Simplified Arabic"/>
+          <w:sz w:val="28"/>
+          <w:szCs w:val="28"/>
+          <w:rtl/>
+          <w:lang w:bidi="ar-EG"/>
+        </w:rPr>
+        <w:t xml:space="preserve">البند الثامن والعشرون ان الطريق الممتدة من جادة درب الجماميز الى عطفة كوراوغلى تسمى بشق العرسة ونمرتها تكون سودآء </w:t>
+      </w:r>
+    </w:p>
+    <w:p>
+      <w:pPr>
+        <w:bidi/>
+        <w:jc w:val="both"/>
+        <w:rPr>
+          <w:rFonts w:ascii="Simplified Arabic" w:hAnsi="Simplified Arabic" w:cs="Simplified Arabic"/>
+          <w:sz w:val="28"/>
+          <w:szCs w:val="28"/>
+          <w:rtl/>
+          <w:lang w:bidi="ar-EG"/>
+        </w:rPr>
+      </w:pPr>
+      <w:r>
+        <w:rPr>
+          <w:rFonts w:ascii="Simplified Arabic" w:hAnsi="Simplified Arabic" w:cs="Simplified Arabic"/>
+          <w:sz w:val="28"/>
+          <w:szCs w:val="28"/>
+          <w:rtl/>
+          <w:lang w:bidi="ar-EG"/>
+        </w:rPr>
+        <w:t xml:space="preserve">البند التاسع والعشرون ان الطريق التى تمتد من جادة حضرة السيدة زينب الى عطفة الشيخ السادات تسمى بعطفة كوراوغلى ونمرتها تكون سودآء </w:t>
+      </w:r>
+    </w:p>
+    <w:p>
+      <w:pPr>
+        <w:bidi/>
+        <w:jc w:val="both"/>
+        <w:rPr>
+          <w:rFonts w:ascii="Simplified Arabic" w:hAnsi="Simplified Arabic" w:cs="Simplified Arabic"/>
+          <w:sz w:val="28"/>
+          <w:szCs w:val="28"/>
+          <w:rtl/>
+          <w:lang w:bidi="ar-EG"/>
+        </w:rPr>
+      </w:pPr>
+      <w:r>
+        <w:rPr>
+          <w:rFonts w:ascii="Simplified Arabic" w:hAnsi="Simplified Arabic" w:cs="Simplified Arabic"/>
+          <w:sz w:val="28"/>
+          <w:szCs w:val="28"/>
+          <w:rtl/>
+          <w:lang w:bidi="ar-EG"/>
+        </w:rPr>
         <w:lastRenderedPageBreak/>
-        <w:t xml:space="preserve">البند السابع والعشرون ان الطريق الممتدة  من قنطرة عمر شاه الى شارع الدرب الجديد تسمى بشارع عمر شاه وتكون نمرتها سودآء </w:t>
-      </w:r>
-    </w:p>
-    <w:p>
-      <w:pPr>
-        <w:bidi/>
-        <w:jc w:val="both"/>
-        <w:rPr>
-          <w:rFonts w:ascii="Simplified Arabic" w:hAnsi="Simplified Arabic" w:cs="Simplified Arabic"/>
-          <w:sz w:val="28"/>
-          <w:szCs w:val="28"/>
-          <w:rtl/>
-          <w:lang w:bidi="ar-EG"/>
-        </w:rPr>
-      </w:pPr>
-      <w:r>
-        <w:rPr>
-          <w:rFonts w:ascii="Simplified Arabic" w:hAnsi="Simplified Arabic" w:cs="Simplified Arabic"/>
-          <w:sz w:val="28"/>
-          <w:szCs w:val="28"/>
-          <w:rtl/>
-          <w:lang w:bidi="ar-EG"/>
-        </w:rPr>
-        <w:t xml:space="preserve">البند الثامن والعشرون ان الطريق الممتدة من جادة درب الجماميز الى عطفة كوراوغلى تسمى بشق العرسة ونمرتها تكون سودآء </w:t>
-      </w:r>
-    </w:p>
-    <w:p>
-      <w:pPr>
-        <w:bidi/>
-        <w:jc w:val="both"/>
-        <w:rPr>
-          <w:rFonts w:ascii="Simplified Arabic" w:hAnsi="Simplified Arabic" w:cs="Simplified Arabic"/>
-          <w:sz w:val="28"/>
-          <w:szCs w:val="28"/>
-          <w:rtl/>
-          <w:lang w:bidi="ar-EG"/>
-        </w:rPr>
-      </w:pPr>
-      <w:r>
-        <w:rPr>
-          <w:rFonts w:ascii="Simplified Arabic" w:hAnsi="Simplified Arabic" w:cs="Simplified Arabic"/>
-          <w:sz w:val="28"/>
-          <w:szCs w:val="28"/>
-          <w:rtl/>
-          <w:lang w:bidi="ar-EG"/>
-        </w:rPr>
-        <w:t xml:space="preserve">البند التاسع والعشرون ان الطريق التى تمتد من جادة حضرة السيدة زينب الى عطفة الشيخ السادات تسمى بعطفة كوراوغلى ونمرتها تكون سودآء </w:t>
-      </w:r>
-    </w:p>
-    <w:p>
-      <w:pPr>
-        <w:bidi/>
-        <w:jc w:val="both"/>
-        <w:rPr>
-          <w:rFonts w:ascii="Simplified Arabic" w:hAnsi="Simplified Arabic" w:cs="Simplified Arabic"/>
-          <w:sz w:val="28"/>
-          <w:szCs w:val="28"/>
-          <w:rtl/>
-          <w:lang w:bidi="ar-EG"/>
-        </w:rPr>
-      </w:pPr>
-      <w:r>
-        <w:rPr>
-          <w:rFonts w:ascii="Simplified Arabic" w:hAnsi="Simplified Arabic" w:cs="Simplified Arabic"/>
-          <w:sz w:val="28"/>
-          <w:szCs w:val="28"/>
-          <w:rtl/>
-          <w:lang w:bidi="ar-EG"/>
-        </w:rPr>
         <w:t xml:space="preserve">البند المتمم للثلاثين أن الجادة التى تمتد من قنطرة درب الجماميز الى شارع الحنفى تسمى بشارع خليل طينة وتكون نمرتها سودآء </w:t>
       </w:r>
     </w:p>
@@ -8663,76 +8669,76 @@
           <w:rtl/>
           <w:lang w:bidi="ar-EG"/>
         </w:rPr>
+        <w:t xml:space="preserve">البند الثامن والثلاثون ان الزقاق الممتد من شارع الحنفى الى سوق الجمعة يسمى بعطفة الفقوشة وتكون نمرته سودآء </w:t>
+      </w:r>
+    </w:p>
+    <w:p>
+      <w:pPr>
+        <w:bidi/>
+        <w:jc w:val="both"/>
+        <w:rPr>
+          <w:rFonts w:ascii="Simplified Arabic" w:hAnsi="Simplified Arabic" w:cs="Simplified Arabic"/>
+          <w:sz w:val="28"/>
+          <w:szCs w:val="28"/>
+          <w:rtl/>
+          <w:lang w:bidi="ar-EG"/>
+        </w:rPr>
+      </w:pPr>
+      <w:r>
+        <w:rPr>
+          <w:rFonts w:ascii="Simplified Arabic" w:hAnsi="Simplified Arabic" w:cs="Simplified Arabic"/>
+          <w:sz w:val="28"/>
+          <w:szCs w:val="28"/>
+          <w:rtl/>
+          <w:lang w:bidi="ar-EG"/>
+        </w:rPr>
+        <w:t xml:space="preserve">البند التاسع والثلاثون ان الطريق الممتده من شارع السيدة نفيسه الى سوق العصر المعادلة لجادة طيلون تسمى بشارع درب الحصر ونمرتها تكون سودآء </w:t>
+      </w:r>
+    </w:p>
+    <w:p>
+      <w:pPr>
+        <w:bidi/>
+        <w:jc w:val="both"/>
+        <w:rPr>
+          <w:rFonts w:ascii="Simplified Arabic" w:hAnsi="Simplified Arabic" w:cs="Simplified Arabic"/>
+          <w:sz w:val="28"/>
+          <w:szCs w:val="28"/>
+          <w:rtl/>
+          <w:lang w:bidi="ar-EG"/>
+        </w:rPr>
+      </w:pPr>
+      <w:r>
+        <w:rPr>
+          <w:rFonts w:ascii="Simplified Arabic" w:hAnsi="Simplified Arabic" w:cs="Simplified Arabic"/>
+          <w:sz w:val="28"/>
+          <w:szCs w:val="28"/>
+          <w:rtl/>
+          <w:lang w:bidi="ar-EG"/>
+        </w:rPr>
+        <w:t xml:space="preserve">البند المتمم للاربعين ان الطريق الممتدة من شارع طيلون المنتهية الى شارع الرمايلة تسمى بسكة بئر الوطاويط ونمرتها تكون حمرآء </w:t>
+      </w:r>
+    </w:p>
+    <w:p>
+      <w:pPr>
+        <w:bidi/>
+        <w:jc w:val="both"/>
+        <w:rPr>
+          <w:rFonts w:ascii="Simplified Arabic" w:hAnsi="Simplified Arabic" w:cs="Simplified Arabic"/>
+          <w:sz w:val="28"/>
+          <w:szCs w:val="28"/>
+          <w:rtl/>
+          <w:lang w:bidi="ar-EG"/>
+        </w:rPr>
+      </w:pPr>
+      <w:r>
+        <w:rPr>
+          <w:rFonts w:ascii="Simplified Arabic" w:hAnsi="Simplified Arabic" w:cs="Simplified Arabic"/>
+          <w:sz w:val="28"/>
+          <w:szCs w:val="28"/>
+          <w:rtl/>
+          <w:lang w:bidi="ar-EG"/>
+        </w:rPr>
         <w:lastRenderedPageBreak/>
-        <w:t xml:space="preserve">البند الثامن والثلاثون ان الزقاق الممتد من شارع الحنفى الى سوق الجمعة يسمى بعطفة الفقوشة وتكون نمرته سودآء </w:t>
-      </w:r>
-    </w:p>
-    <w:p>
-      <w:pPr>
-        <w:bidi/>
-        <w:jc w:val="both"/>
-        <w:rPr>
-          <w:rFonts w:ascii="Simplified Arabic" w:hAnsi="Simplified Arabic" w:cs="Simplified Arabic"/>
-          <w:sz w:val="28"/>
-          <w:szCs w:val="28"/>
-          <w:rtl/>
-          <w:lang w:bidi="ar-EG"/>
-        </w:rPr>
-      </w:pPr>
-      <w:r>
-        <w:rPr>
-          <w:rFonts w:ascii="Simplified Arabic" w:hAnsi="Simplified Arabic" w:cs="Simplified Arabic"/>
-          <w:sz w:val="28"/>
-          <w:szCs w:val="28"/>
-          <w:rtl/>
-          <w:lang w:bidi="ar-EG"/>
-        </w:rPr>
-        <w:t xml:space="preserve">البند التاسع والثلاثون ان الطريق الممتده من شارع السيدة نفيسه الى سوق العصر المعادلة لجادة طيلون تسمى بشارع درب الحصر ونمرتها تكون سودآء </w:t>
-      </w:r>
-    </w:p>
-    <w:p>
-      <w:pPr>
-        <w:bidi/>
-        <w:jc w:val="both"/>
-        <w:rPr>
-          <w:rFonts w:ascii="Simplified Arabic" w:hAnsi="Simplified Arabic" w:cs="Simplified Arabic"/>
-          <w:sz w:val="28"/>
-          <w:szCs w:val="28"/>
-          <w:rtl/>
-          <w:lang w:bidi="ar-EG"/>
-        </w:rPr>
-      </w:pPr>
-      <w:r>
-        <w:rPr>
-          <w:rFonts w:ascii="Simplified Arabic" w:hAnsi="Simplified Arabic" w:cs="Simplified Arabic"/>
-          <w:sz w:val="28"/>
-          <w:szCs w:val="28"/>
-          <w:rtl/>
-          <w:lang w:bidi="ar-EG"/>
-        </w:rPr>
-        <w:t xml:space="preserve">البند المتمم للاربعين ان الطريق الممتدة من شارع طيلون المنتهية الى شارع الرمايلة تسمى بسكة بئر الوطاويط ونمرتها تكون حمرآء </w:t>
-      </w:r>
-    </w:p>
-    <w:p>
-      <w:pPr>
-        <w:bidi/>
-        <w:jc w:val="both"/>
-        <w:rPr>
-          <w:rFonts w:ascii="Simplified Arabic" w:hAnsi="Simplified Arabic" w:cs="Simplified Arabic"/>
-          <w:sz w:val="28"/>
-          <w:szCs w:val="28"/>
-          <w:rtl/>
-          <w:lang w:bidi="ar-EG"/>
-        </w:rPr>
-      </w:pPr>
-      <w:r>
-        <w:rPr>
-          <w:rFonts w:ascii="Simplified Arabic" w:hAnsi="Simplified Arabic" w:cs="Simplified Arabic"/>
-          <w:sz w:val="28"/>
-          <w:szCs w:val="28"/>
-          <w:rtl/>
-          <w:lang w:bidi="ar-EG"/>
-        </w:rPr>
         <w:t xml:space="preserve">البند الحادى والاربعون ان الطريق الممتدة من امام بئر الوطاويط الواصلة الى باب البركة تسمى بسكة يزبك ونمرتها تكون حمرآء </w:t>
       </w:r>
     </w:p>
@@ -8976,76 +8982,76 @@
           <w:rtl/>
           <w:lang w:bidi="ar-EG"/>
         </w:rPr>
+        <w:t xml:space="preserve">البند السابع والاربعون ان الطريق الممتدة من قرقول الى الدرب المحروق تسمى بشارع النبوية وتنمر بالاحمر </w:t>
+      </w:r>
+    </w:p>
+    <w:p>
+      <w:pPr>
+        <w:bidi/>
+        <w:jc w:val="both"/>
+        <w:rPr>
+          <w:rFonts w:ascii="Simplified Arabic" w:hAnsi="Simplified Arabic" w:cs="Simplified Arabic"/>
+          <w:sz w:val="28"/>
+          <w:szCs w:val="28"/>
+          <w:rtl/>
+          <w:lang w:bidi="ar-EG"/>
+        </w:rPr>
+      </w:pPr>
+      <w:r>
+        <w:rPr>
+          <w:rFonts w:ascii="Simplified Arabic" w:hAnsi="Simplified Arabic" w:cs="Simplified Arabic"/>
+          <w:sz w:val="28"/>
+          <w:szCs w:val="28"/>
+          <w:rtl/>
+          <w:lang w:bidi="ar-EG"/>
+        </w:rPr>
+        <w:t xml:space="preserve">البند الثامن والاربعون ان الطريق الممتدة من باب الدرب المحروق الى باب المحجر تسمى بالدرب المحروق وتنمر بالمداد الاحمر </w:t>
+      </w:r>
+    </w:p>
+    <w:p>
+      <w:pPr>
+        <w:bidi/>
+        <w:jc w:val="both"/>
+        <w:rPr>
+          <w:rFonts w:ascii="Simplified Arabic" w:hAnsi="Simplified Arabic" w:cs="Simplified Arabic"/>
+          <w:sz w:val="28"/>
+          <w:szCs w:val="28"/>
+          <w:rtl/>
+          <w:lang w:bidi="ar-EG"/>
+        </w:rPr>
+      </w:pPr>
+      <w:r>
+        <w:rPr>
+          <w:rFonts w:ascii="Simplified Arabic" w:hAnsi="Simplified Arabic" w:cs="Simplified Arabic"/>
+          <w:sz w:val="28"/>
+          <w:szCs w:val="28"/>
+          <w:rtl/>
+          <w:lang w:bidi="ar-EG"/>
+        </w:rPr>
+        <w:t xml:space="preserve">البند التاسع والاربعون ان الجادة الممتدة من جامع قسماس الكائن بالدرب الاحمر فى شارع القلعة الى الدرب المحروق تسمى ببئر المش وتنمر بالمداد الاسود </w:t>
+      </w:r>
+    </w:p>
+    <w:p>
+      <w:pPr>
+        <w:bidi/>
+        <w:jc w:val="both"/>
+        <w:rPr>
+          <w:rFonts w:ascii="Simplified Arabic" w:hAnsi="Simplified Arabic" w:cs="Simplified Arabic"/>
+          <w:sz w:val="28"/>
+          <w:szCs w:val="28"/>
+          <w:rtl/>
+          <w:lang w:bidi="ar-EG"/>
+        </w:rPr>
+      </w:pPr>
+      <w:r>
+        <w:rPr>
+          <w:rFonts w:ascii="Simplified Arabic" w:hAnsi="Simplified Arabic" w:cs="Simplified Arabic"/>
+          <w:sz w:val="28"/>
+          <w:szCs w:val="28"/>
+          <w:rtl/>
+          <w:lang w:bidi="ar-EG"/>
+        </w:rPr>
         <w:lastRenderedPageBreak/>
-        <w:t xml:space="preserve">البند السابع والاربعون ان الطريق الممتدة من قرقول الى الدرب المحروق تسمى بشارع النبوية وتنمر بالاحمر </w:t>
-      </w:r>
-    </w:p>
-    <w:p>
-      <w:pPr>
-        <w:bidi/>
-        <w:jc w:val="both"/>
-        <w:rPr>
-          <w:rFonts w:ascii="Simplified Arabic" w:hAnsi="Simplified Arabic" w:cs="Simplified Arabic"/>
-          <w:sz w:val="28"/>
-          <w:szCs w:val="28"/>
-          <w:rtl/>
-          <w:lang w:bidi="ar-EG"/>
-        </w:rPr>
-      </w:pPr>
-      <w:r>
-        <w:rPr>
-          <w:rFonts w:ascii="Simplified Arabic" w:hAnsi="Simplified Arabic" w:cs="Simplified Arabic"/>
-          <w:sz w:val="28"/>
-          <w:szCs w:val="28"/>
-          <w:rtl/>
-          <w:lang w:bidi="ar-EG"/>
-        </w:rPr>
-        <w:t xml:space="preserve">البند الثامن والاربعون ان الطريق الممتدة من باب الدرب المحروق الى باب المحجر تسمى بالدرب المحروق وتنمر بالمداد الاحمر </w:t>
-      </w:r>
-    </w:p>
-    <w:p>
-      <w:pPr>
-        <w:bidi/>
-        <w:jc w:val="both"/>
-        <w:rPr>
-          <w:rFonts w:ascii="Simplified Arabic" w:hAnsi="Simplified Arabic" w:cs="Simplified Arabic"/>
-          <w:sz w:val="28"/>
-          <w:szCs w:val="28"/>
-          <w:rtl/>
-          <w:lang w:bidi="ar-EG"/>
-        </w:rPr>
-      </w:pPr>
-      <w:r>
-        <w:rPr>
-          <w:rFonts w:ascii="Simplified Arabic" w:hAnsi="Simplified Arabic" w:cs="Simplified Arabic"/>
-          <w:sz w:val="28"/>
-          <w:szCs w:val="28"/>
-          <w:rtl/>
-          <w:lang w:bidi="ar-EG"/>
-        </w:rPr>
-        <w:t xml:space="preserve">البند التاسع والاربعون ان الجادة الممتدة من جامع قسماس الكائن بالدرب الاحمر فى شارع القلعة الى الدرب المحروق تسمى ببئر المش وتنمر بالمداد الاسود </w:t>
-      </w:r>
-    </w:p>
-    <w:p>
-      <w:pPr>
-        <w:bidi/>
-        <w:jc w:val="both"/>
-        <w:rPr>
-          <w:rFonts w:ascii="Simplified Arabic" w:hAnsi="Simplified Arabic" w:cs="Simplified Arabic"/>
-          <w:sz w:val="28"/>
-          <w:szCs w:val="28"/>
-          <w:rtl/>
-          <w:lang w:bidi="ar-EG"/>
-        </w:rPr>
-      </w:pPr>
-      <w:r>
-        <w:rPr>
-          <w:rFonts w:ascii="Simplified Arabic" w:hAnsi="Simplified Arabic" w:cs="Simplified Arabic"/>
-          <w:sz w:val="28"/>
-          <w:szCs w:val="28"/>
-          <w:rtl/>
-          <w:lang w:bidi="ar-EG"/>
-        </w:rPr>
         <w:t xml:space="preserve">البند المتمم للخمسين ان الطريق المبتدأة من باب الخلق الممتدة الى جادة الحمزاوى تسمى بسكة درب سعادة وتنمر بالمداد </w:t>
       </w:r>
       <w:r>
@@ -9674,7 +9680,6 @@
                 <w:rtl/>
                 <w:lang w:bidi="ar-EG"/>
               </w:rPr>
-              <w:lastRenderedPageBreak/>
               <w:t xml:space="preserve">ثمن الازبكيه </w:t>
             </w:r>
           </w:p>
@@ -10786,7 +10791,6 @@
                 <w:rtl/>
                 <w:lang w:bidi="ar-EG"/>
               </w:rPr>
-              <w:lastRenderedPageBreak/>
               <w:t xml:space="preserve">ثمن عابدين </w:t>
             </w:r>
           </w:p>
@@ -11086,6 +11090,7 @@
                 <w:rtl/>
                 <w:lang w:bidi="ar-EG"/>
               </w:rPr>
+              <w:lastRenderedPageBreak/>
               <w:t>08</w:t>
             </w:r>
           </w:p>
@@ -11817,7 +11822,6 @@
                 <w:rtl/>
                 <w:lang w:bidi="ar-EG"/>
               </w:rPr>
-              <w:lastRenderedPageBreak/>
               <w:t>14</w:t>
             </w:r>
           </w:p>
@@ -11982,7 +11986,18 @@
           <w:rtl/>
           <w:lang w:bidi="ar-EG"/>
         </w:rPr>
-        <w:t>انه على موجب ما امكن من التحقيق تبين ان الزلزلة المذكورة امتدت دقيقتين تقريبا وحصلت منها المضرات المبينة اعلاه وبحفظه تعالى لم يمت بسببها سوى أمرأة وطفل وحصان واذ كانت هذه الزلزلة لم يعاين احد من الناس وقوع مثلها فى مصر المحروسة اوجبت دهشة العالم واستوجبت حيرتها</w:t>
+        <w:t xml:space="preserve">انه على موجب ما امكن من التحقيق تبين ان الزلزلة المذكورة امتدت دقيقتين تقريبا وحصلت منها المضرات المبينة اعلاه وبحفظه تعالى لم يمت بسببها سوى أمرأة وطفل وحصان واذ كانت هذه الزلزلة لم يعاين احد من </w:t>
+      </w:r>
+      <w:r>
+        <w:rPr>
+          <w:rFonts w:ascii="Simplified Arabic" w:hAnsi="Simplified Arabic" w:cs="Simplified Arabic"/>
+          <w:sz w:val="28"/>
+          <w:szCs w:val="28"/>
+          <w:rtl/>
+          <w:lang w:bidi="ar-EG"/>
+        </w:rPr>
+        <w:lastRenderedPageBreak/>
+        <w:t>الناس وقوع مثلها فى مصر المحروسة اوجبت دهشة العالم واستوجبت حيرتها</w:t>
       </w:r>
       <w:r>
         <w:rPr>
@@ -12287,18 +12302,7 @@
           <w:rtl/>
           <w:lang w:bidi="ar-EG"/>
         </w:rPr>
-        <w:t xml:space="preserve">ان بيت سليمان طاهر افندى مهندس الغربية سابقا الكائن بخط قيسون فى حارة جن على تشتمل طبقته العليا على خمس اود ومطبخ وكلار والسفلى على مقعد وحاصلين واصطبل يسع ثلاثا من المواشى وله منظرة صغيرة </w:t>
-      </w:r>
-      <w:r>
-        <w:rPr>
-          <w:rFonts w:ascii="Simplified Arabic" w:hAnsi="Simplified Arabic" w:cs="Simplified Arabic"/>
-          <w:sz w:val="28"/>
-          <w:szCs w:val="28"/>
-          <w:rtl/>
-          <w:lang w:bidi="ar-EG"/>
-        </w:rPr>
-        <w:lastRenderedPageBreak/>
-        <w:t xml:space="preserve">وبئر معين وحوش سماوى وهو معرض للبيع وقد بلغ ثمنه الآن عشرين كيسا فمن كان يريد شرآءه فليسأل عنه من الدلال المذكور </w:t>
+        <w:t xml:space="preserve">ان بيت سليمان طاهر افندى مهندس الغربية سابقا الكائن بخط قيسون فى حارة جن على تشتمل طبقته العليا على خمس اود ومطبخ وكلار والسفلى على مقعد وحاصلين واصطبل يسع ثلاثا من المواشى وله منظرة صغيرة وبئر معين وحوش سماوى وهو معرض للبيع وقد بلغ ثمنه الآن عشرين كيسا فمن كان يريد شرآءه فليسأل عنه من الدلال المذكور </w:t>
       </w:r>
     </w:p>
     <w:p>
@@ -12361,6 +12365,7 @@
           <w:rtl/>
           <w:lang w:bidi="ar-EG"/>
         </w:rPr>
+        <w:lastRenderedPageBreak/>
         <w:t>٢٥ رمضان ١٢٦٣- ٥ سبتمبر</w:t>
       </w:r>
       <w:r>
@@ -12656,6 +12661,116 @@
           <w:szCs w:val="28"/>
           <w:rtl/>
         </w:rPr>
+        <w:t>١٧</w:t>
+      </w:r>
+      <w:r>
+        <w:rPr>
+          <w:rFonts w:ascii="Simplified Arabic" w:hAnsi="Simplified Arabic" w:cs="Simplified Arabic" w:hint="cs"/>
+          <w:color w:val="FF0000"/>
+          <w:sz w:val="28"/>
+          <w:szCs w:val="28"/>
+          <w:rtl/>
+          <w:lang w:bidi="ar-EG"/>
+        </w:rPr>
+        <w:t xml:space="preserve"> شوال ١٢٦٣- ٢٦ سبتمبر</w:t>
+      </w:r>
+      <w:r>
+        <w:rPr>
+          <w:rFonts w:ascii="Simplified Arabic" w:hAnsi="Simplified Arabic" w:cs="Simplified Arabic" w:hint="cs"/>
+          <w:color w:val="FF0000"/>
+          <w:sz w:val="28"/>
+          <w:szCs w:val="28"/>
+          <w:rtl/>
+        </w:rPr>
+        <w:t xml:space="preserve"> ١٨٤٧ </w:t>
+      </w:r>
+      <w:r>
+        <w:rPr>
+          <w:rFonts w:ascii="Simplified Arabic" w:hAnsi="Simplified Arabic" w:cs="Simplified Arabic" w:hint="cs"/>
+          <w:color w:val="FF0000"/>
+          <w:sz w:val="28"/>
+          <w:szCs w:val="28"/>
+          <w:rtl/>
+          <w:lang w:bidi="ar-EG"/>
+        </w:rPr>
+        <w:t>نمرة ٨٤ صفحة ١</w:t>
+      </w:r>
+      <w:r>
+        <w:rPr>
+          <w:rFonts w:ascii="Simplified Arabic" w:hAnsi="Simplified Arabic" w:cs="Simplified Arabic"/>
+          <w:b/>
+          <w:bCs/>
+          <w:color w:val="FF0000"/>
+          <w:sz w:val="28"/>
+          <w:szCs w:val="28"/>
+          <w:u w:val="single"/>
+          <w:rtl/>
+          <w:lang w:bidi="ar-EG"/>
+        </w:rPr>
+        <w:t xml:space="preserve"> الحوادث الداخليه</w:t>
+      </w:r>
+    </w:p>
+    <w:p>
+      <w:pPr>
+        <w:bidi/>
+        <w:rPr>
+          <w:rFonts w:ascii="Simplified Arabic" w:hAnsi="Simplified Arabic" w:cs="Simplified Arabic"/>
+          <w:b/>
+          <w:bCs/>
+          <w:sz w:val="28"/>
+          <w:szCs w:val="28"/>
+          <w:u w:val="single"/>
+          <w:rtl/>
+          <w:lang w:bidi="ar-EG"/>
+        </w:rPr>
+      </w:pPr>
+      <w:r>
+        <w:rPr>
+          <w:rFonts w:ascii="Simplified Arabic" w:hAnsi="Simplified Arabic" w:cs="Simplified Arabic"/>
+          <w:sz w:val="28"/>
+          <w:szCs w:val="28"/>
+          <w:rtl/>
+          <w:lang w:bidi="ar-EG"/>
+        </w:rPr>
+        <w:t xml:space="preserve">ان مخزن الليف الكائن ببولاق المتعلق بالشيخ محمد صفر قد ظهر به حريقة فى الساعة الثانية من يوم الجمعة الموافق لسلخ الشهر الماضى ولما وصل خبره الى الضبطخانه ارسل من طرفها ومن طرف الطلونبخانه بعض من الطلنبات مع مأموريها وبذلوا جهدهم الزآئد مع الطلونبجية المختصة ببولاق فأخمدوها ولم يحترق سوى جانب ليف كان موجودا فى المخزن المذكور </w:t>
+      </w:r>
+    </w:p>
+    <w:p>
+      <w:pPr>
+        <w:bidi/>
+        <w:rPr>
+          <w:rFonts w:ascii="Simplified Arabic" w:hAnsi="Simplified Arabic" w:cs="Simplified Arabic"/>
+          <w:color w:val="FF0000"/>
+          <w:sz w:val="28"/>
+          <w:szCs w:val="28"/>
+          <w:rtl/>
+          <w:lang w:bidi="ar-EG"/>
+        </w:rPr>
+      </w:pPr>
+    </w:p>
+    <w:p>
+      <w:pPr>
+        <w:bidi/>
+        <w:rPr>
+          <w:rFonts w:ascii="Simplified Arabic" w:hAnsi="Simplified Arabic" w:cs="Simplified Arabic"/>
+          <w:b/>
+          <w:bCs/>
+          <w:color w:val="FF0000"/>
+          <w:sz w:val="28"/>
+          <w:szCs w:val="28"/>
+          <w:u w:val="single"/>
+          <w:rtl/>
+          <w:lang w:bidi="ar-EG"/>
+        </w:rPr>
+      </w:pPr>
+      <w:r>
+        <w:rPr>
+          <w:rFonts w:ascii="Simplified Arabic" w:hAnsi="Simplified Arabic" w:cs="Simplified Arabic" w:hint="cs"/>
+          <w:color w:val="FF0000"/>
+          <w:sz w:val="28"/>
+          <w:szCs w:val="28"/>
+          <w:rtl/>
+        </w:rPr>
         <w:lastRenderedPageBreak/>
         <w:t>١٧</w:t>
       </w:r>
@@ -12689,7 +12804,7 @@
           <w:rtl/>
           <w:lang w:bidi="ar-EG"/>
         </w:rPr>
-        <w:t>نمرة ٨٤ صفحة ١</w:t>
+        <w:t>نمرة ٨٤ صفحة ٤</w:t>
       </w:r>
       <w:r>
         <w:rPr>
@@ -12703,40 +12818,229 @@
           <w:rtl/>
           <w:lang w:bidi="ar-EG"/>
         </w:rPr>
-        <w:t xml:space="preserve"> الحوادث الداخليه</w:t>
-      </w:r>
-    </w:p>
-    <w:p>
-      <w:pPr>
-        <w:bidi/>
+        <w:t xml:space="preserve"> اعلانات</w:t>
+      </w:r>
+    </w:p>
+    <w:p>
+      <w:pPr>
+        <w:bidi/>
+        <w:jc w:val="both"/>
+        <w:rPr>
+          <w:rFonts w:ascii="Simplified Arabic" w:hAnsi="Simplified Arabic" w:cs="Simplified Arabic"/>
+          <w:sz w:val="28"/>
+          <w:szCs w:val="28"/>
+          <w:rtl/>
+          <w:lang w:bidi="ar-EG"/>
+        </w:rPr>
+      </w:pPr>
+      <w:r>
+        <w:rPr>
+          <w:rFonts w:ascii="Simplified Arabic" w:hAnsi="Simplified Arabic" w:cs="Simplified Arabic"/>
+          <w:sz w:val="28"/>
+          <w:szCs w:val="28"/>
+          <w:rtl/>
+          <w:lang w:bidi="ar-EG"/>
+        </w:rPr>
+        <w:t xml:space="preserve">ان بيت حريم حافظ افندى ناظر الاصناف سابقا الكائن ببولاق طبقته العليا تشتمل على ست اود وحمام ومطبخ وكلار والسفلى على منظرتين وحديقة صغيرة واصطبل يسع ثنتين من المواشى وحاصل وحوش سماوى وبئر وهو جديد ويراد بيعه وقد بلغ ثمنه اثنين وخمسين كيسا فمن اراده فليسأل عنه من السيد مصطفى دلال باشى </w:t>
+      </w:r>
+    </w:p>
+    <w:p>
+      <w:pPr>
+        <w:bidi/>
+        <w:jc w:val="both"/>
+        <w:rPr>
+          <w:rFonts w:ascii="Simplified Arabic" w:hAnsi="Simplified Arabic" w:cs="Simplified Arabic"/>
+          <w:sz w:val="28"/>
+          <w:szCs w:val="28"/>
+          <w:rtl/>
+          <w:lang w:bidi="ar-EG"/>
+        </w:rPr>
+      </w:pPr>
+    </w:p>
+    <w:p>
+      <w:pPr>
+        <w:bidi/>
+        <w:jc w:val="both"/>
+        <w:rPr>
+          <w:rFonts w:ascii="Simplified Arabic" w:hAnsi="Simplified Arabic" w:cs="Simplified Arabic"/>
+          <w:color w:val="FF0000"/>
+          <w:sz w:val="28"/>
+          <w:szCs w:val="28"/>
+          <w:rtl/>
+          <w:lang w:bidi="ar-EG"/>
+        </w:rPr>
+      </w:pPr>
+      <w:r>
+        <w:rPr>
+          <w:rFonts w:ascii="Simplified Arabic" w:hAnsi="Simplified Arabic" w:cs="Simplified Arabic" w:hint="cs"/>
+          <w:color w:val="FF0000"/>
+          <w:sz w:val="28"/>
+          <w:szCs w:val="28"/>
+          <w:rtl/>
+        </w:rPr>
+        <w:t>٢</w:t>
+      </w:r>
+      <w:r>
+        <w:rPr>
+          <w:rFonts w:ascii="Simplified Arabic" w:hAnsi="Simplified Arabic" w:cs="Simplified Arabic" w:hint="cs"/>
+          <w:color w:val="FF0000"/>
+          <w:sz w:val="28"/>
+          <w:szCs w:val="28"/>
+          <w:rtl/>
+        </w:rPr>
+        <w:t xml:space="preserve"> ذي القعدة</w:t>
+      </w:r>
+      <w:r>
+        <w:rPr>
+          <w:rFonts w:ascii="Simplified Arabic" w:hAnsi="Simplified Arabic" w:cs="Simplified Arabic" w:hint="cs"/>
+          <w:color w:val="FF0000"/>
+          <w:sz w:val="28"/>
+          <w:szCs w:val="28"/>
+          <w:rtl/>
+          <w:lang w:bidi="ar-EG"/>
+        </w:rPr>
+        <w:t xml:space="preserve"> ١٢٦٣- </w:t>
+      </w:r>
+      <w:r>
+        <w:rPr>
+          <w:rFonts w:ascii="Simplified Arabic" w:hAnsi="Simplified Arabic" w:cs="Simplified Arabic" w:hint="cs"/>
+          <w:color w:val="FF0000"/>
+          <w:sz w:val="28"/>
+          <w:szCs w:val="28"/>
+          <w:rtl/>
+          <w:lang w:bidi="ar-EG"/>
+        </w:rPr>
+        <w:t>١٢ اكتوبر</w:t>
+      </w:r>
+      <w:r>
+        <w:rPr>
+          <w:rFonts w:ascii="Simplified Arabic" w:hAnsi="Simplified Arabic" w:cs="Simplified Arabic" w:hint="cs"/>
+          <w:color w:val="FF0000"/>
+          <w:sz w:val="28"/>
+          <w:szCs w:val="28"/>
+          <w:rtl/>
+        </w:rPr>
+        <w:t xml:space="preserve"> ١٨٤٧ </w:t>
+      </w:r>
+      <w:r>
+        <w:rPr>
+          <w:rFonts w:ascii="Simplified Arabic" w:hAnsi="Simplified Arabic" w:cs="Simplified Arabic" w:hint="cs"/>
+          <w:color w:val="FF0000"/>
+          <w:sz w:val="28"/>
+          <w:szCs w:val="28"/>
+          <w:rtl/>
+          <w:lang w:bidi="ar-EG"/>
+        </w:rPr>
+        <w:t xml:space="preserve">نمرة </w:t>
+      </w:r>
+      <w:r>
+        <w:rPr>
+          <w:rFonts w:ascii="Simplified Arabic" w:hAnsi="Simplified Arabic" w:cs="Simplified Arabic" w:hint="cs"/>
+          <w:color w:val="FF0000"/>
+          <w:sz w:val="28"/>
+          <w:szCs w:val="28"/>
+          <w:rtl/>
+        </w:rPr>
+        <w:t>٨٦</w:t>
+      </w:r>
+      <w:r>
+        <w:rPr>
+          <w:rFonts w:ascii="Simplified Arabic" w:hAnsi="Simplified Arabic" w:cs="Simplified Arabic" w:hint="cs"/>
+          <w:color w:val="FF0000"/>
+          <w:sz w:val="28"/>
+          <w:szCs w:val="28"/>
+          <w:rtl/>
+          <w:lang w:bidi="ar-EG"/>
+        </w:rPr>
+        <w:t xml:space="preserve"> صفحة ٤</w:t>
+      </w:r>
+      <w:r>
         <w:rPr>
           <w:rFonts w:ascii="Simplified Arabic" w:hAnsi="Simplified Arabic" w:cs="Simplified Arabic"/>
           <w:b/>
           <w:bCs/>
+          <w:color w:val="FF0000"/>
           <w:sz w:val="28"/>
           <w:szCs w:val="28"/>
           <w:u w:val="single"/>
           <w:rtl/>
           <w:lang w:bidi="ar-EG"/>
         </w:rPr>
-      </w:pPr>
-      <w:r>
-        <w:rPr>
-          <w:rFonts w:ascii="Simplified Arabic" w:hAnsi="Simplified Arabic" w:cs="Simplified Arabic"/>
-          <w:sz w:val="28"/>
-          <w:szCs w:val="28"/>
-          <w:rtl/>
-          <w:lang w:bidi="ar-EG"/>
-        </w:rPr>
-        <w:t xml:space="preserve">ان مخزن الليف الكائن ببولاق المتعلق بالشيخ محمد صفر قد ظهر به حريقة فى الساعة الثانية من يوم الجمعة الموافق لسلخ الشهر الماضى ولما وصل خبره الى الضبطخانه ارسل من طرفها ومن طرف الطلونبخانه بعض من الطلنبات مع مأموريها وبذلوا جهدهم الزآئد مع الطلونبجية المختصة ببولاق فأخمدوها ولم يحترق سوى جانب ليف كان موجودا فى المخزن المذكور </w:t>
-      </w:r>
-    </w:p>
-    <w:p>
-      <w:pPr>
-        <w:bidi/>
-        <w:rPr>
-          <w:rFonts w:ascii="Simplified Arabic" w:hAnsi="Simplified Arabic" w:cs="Simplified Arabic"/>
-          <w:color w:val="FF0000"/>
+        <w:t xml:space="preserve"> اعلانات</w:t>
+      </w:r>
+    </w:p>
+    <w:p>
+      <w:pPr>
+        <w:bidi/>
+        <w:jc w:val="both"/>
+        <w:rPr>
+          <w:rFonts w:ascii="Simplified Arabic" w:hAnsi="Simplified Arabic" w:cs="Simplified Arabic"/>
+          <w:sz w:val="28"/>
+          <w:szCs w:val="28"/>
+          <w:rtl/>
+          <w:lang w:bidi="ar-EG"/>
+        </w:rPr>
+      </w:pPr>
+      <w:r>
+        <w:rPr>
+          <w:rFonts w:ascii="Simplified Arabic" w:hAnsi="Simplified Arabic" w:cs="Simplified Arabic"/>
+          <w:sz w:val="28"/>
+          <w:szCs w:val="28"/>
+          <w:rtl/>
+          <w:lang w:bidi="ar-EG"/>
+        </w:rPr>
+        <w:t>ان منزل محمد ال</w:t>
+      </w:r>
+      <w:r>
+        <w:rPr>
+          <w:rFonts w:ascii="Simplified Arabic" w:hAnsi="Simplified Arabic" w:cs="Simplified Arabic" w:hint="cs"/>
+          <w:sz w:val="28"/>
+          <w:szCs w:val="28"/>
+          <w:rtl/>
+          <w:lang w:bidi="ar-EG"/>
+        </w:rPr>
+        <w:t>ع</w:t>
+      </w:r>
+      <w:r>
+        <w:rPr>
+          <w:rFonts w:ascii="Simplified Arabic" w:hAnsi="Simplified Arabic" w:cs="Simplified Arabic"/>
+          <w:sz w:val="28"/>
+          <w:szCs w:val="28"/>
+          <w:rtl/>
+          <w:lang w:bidi="ar-EG"/>
+        </w:rPr>
+        <w:t>وارى الكائن بحارة حوش قدم فى خط الغورية طبقته العليا تشتمل على ثلاث اود ومطبخ وكلارين والسفلى على مقعد ذى عمود واحد من الرخام وعلى طاحونة واصطبل يسع ثلاث مواشى وبئر وحاصلين وحوش مكشوف يراد بيعه وقد بلغ فى الزيادة ثلاثين كيسا فمن اراد فليسأل عنه من السيد مصطفى دلال باشى</w:t>
+      </w:r>
+    </w:p>
+    <w:p>
+      <w:pPr>
+        <w:bidi/>
+        <w:jc w:val="both"/>
+        <w:rPr>
+          <w:rFonts w:ascii="Simplified Arabic" w:hAnsi="Simplified Arabic" w:cs="Simplified Arabic"/>
+          <w:sz w:val="28"/>
+          <w:szCs w:val="28"/>
+          <w:rtl/>
+          <w:lang w:bidi="ar-EG"/>
+        </w:rPr>
+      </w:pPr>
+      <w:r>
+        <w:rPr>
+          <w:rFonts w:ascii="Simplified Arabic" w:hAnsi="Simplified Arabic" w:cs="Simplified Arabic"/>
+          <w:sz w:val="28"/>
+          <w:szCs w:val="28"/>
+          <w:rtl/>
+          <w:lang w:bidi="ar-EG"/>
+        </w:rPr>
+        <w:t xml:space="preserve">ان منزل تجارة الجودرية فى خط سوق المؤيد طبقته العليا تشتمل على عشر اود ومطبخ فيه بئر وكلار وعلى مقعد ذى عمود من الرخام ومنظرة ذات فسقية وخزنة وعلى اربعة حواصل ومحل طاحونة واصطبل يسع خمسة عشر حصانا وعلى خربة كبيرة وبئرين وحوش كبير وهو يراد بيعه بتوكيل محمد المحروقى العقاد وقد بلغ فى الزيادة اربعين كيسا فمن كان له رغبة فيه فليستدل عليه من دلال باشى المذكور </w:t>
+      </w:r>
+    </w:p>
+    <w:p>
+      <w:pPr>
+        <w:bidi/>
+        <w:jc w:val="both"/>
+        <w:rPr>
+          <w:rFonts w:ascii="Simplified Arabic" w:hAnsi="Simplified Arabic" w:cs="Simplified Arabic"/>
           <w:sz w:val="28"/>
           <w:szCs w:val="28"/>
           <w:rtl/>
@@ -12767,18 +13071,18 @@
           <w:szCs w:val="28"/>
           <w:rtl/>
         </w:rPr>
-        <w:t>١٧</w:t>
-      </w:r>
-      <w:r>
-        <w:rPr>
-          <w:rFonts w:ascii="Simplified Arabic" w:hAnsi="Simplified Arabic" w:cs="Simplified Arabic" w:hint="cs"/>
-          <w:color w:val="FF0000"/>
-          <w:sz w:val="28"/>
-          <w:szCs w:val="28"/>
-          <w:rtl/>
-          <w:lang w:bidi="ar-EG"/>
-        </w:rPr>
-        <w:t xml:space="preserve"> شوال ١٢٦٣- ٢٦ سبتمبر</w:t>
+        <w:t>٩ ذي القعدة</w:t>
+      </w:r>
+      <w:r>
+        <w:rPr>
+          <w:rFonts w:ascii="Simplified Arabic" w:hAnsi="Simplified Arabic" w:cs="Simplified Arabic" w:hint="cs"/>
+          <w:color w:val="FF0000"/>
+          <w:sz w:val="28"/>
+          <w:szCs w:val="28"/>
+          <w:rtl/>
+          <w:lang w:bidi="ar-EG"/>
+        </w:rPr>
+        <w:t xml:space="preserve"> ١٢٦٣- ١٨ اكتوبر</w:t>
       </w:r>
       <w:r>
         <w:rPr>
@@ -12799,7 +13103,28 @@
           <w:rtl/>
           <w:lang w:bidi="ar-EG"/>
         </w:rPr>
-        <w:t>نمرة ٨٤ صفحة ٤</w:t>
+        <w:t xml:space="preserve">نمرة </w:t>
+      </w:r>
+      <w:r>
+        <w:rPr>
+          <w:rFonts w:ascii="Simplified Arabic" w:hAnsi="Simplified Arabic" w:cs="Simplified Arabic" w:hint="cs"/>
+          <w:color w:val="FF0000"/>
+          <w:sz w:val="28"/>
+          <w:szCs w:val="28"/>
+          <w:rtl/>
+        </w:rPr>
+        <w:t>٨٧</w:t>
+      </w:r>
+      <w:r>
+        <w:rPr>
+          <w:rFonts w:ascii="Simplified Arabic" w:hAnsi="Simplified Arabic" w:cs="Simplified Arabic" w:hint="cs"/>
+          <w:color w:val="FF0000"/>
+          <w:sz w:val="28"/>
+          <w:szCs w:val="28"/>
+          <w:rtl/>
+          <w:lang w:bidi="ar-EG"/>
+        </w:rPr>
+        <w:t xml:space="preserve"> صفحة ١</w:t>
       </w:r>
       <w:r>
         <w:rPr>
@@ -12813,247 +13138,54 @@
           <w:rtl/>
           <w:lang w:bidi="ar-EG"/>
         </w:rPr>
-        <w:t xml:space="preserve"> اعلانات</w:t>
-      </w:r>
-    </w:p>
-    <w:p>
-      <w:pPr>
-        <w:bidi/>
-        <w:jc w:val="both"/>
-        <w:rPr>
-          <w:rFonts w:ascii="Simplified Arabic" w:hAnsi="Simplified Arabic" w:cs="Simplified Arabic"/>
-          <w:sz w:val="28"/>
-          <w:szCs w:val="28"/>
-          <w:rtl/>
-          <w:lang w:bidi="ar-EG"/>
-        </w:rPr>
-      </w:pPr>
-      <w:r>
-        <w:rPr>
-          <w:rFonts w:ascii="Simplified Arabic" w:hAnsi="Simplified Arabic" w:cs="Simplified Arabic"/>
-          <w:sz w:val="28"/>
-          <w:szCs w:val="28"/>
-          <w:rtl/>
-          <w:lang w:bidi="ar-EG"/>
-        </w:rPr>
-        <w:t xml:space="preserve">ان بيت حريم حافظ افندى ناظر الاصناف سابقا الكائن ببولاق طبقته العليا تشتمل على ست اود وحمام ومطبخ وكلار والسفلى على منظرتين وحديقة صغيرة واصطبل يسع ثنتين من المواشى وحاصل وحوش سماوى وبئر وهو جديد ويراد بيعه وقد بلغ ثمنه اثنين وخمسين كيسا فمن اراده فليسأل عنه من السيد مصطفى دلال باشى </w:t>
-      </w:r>
-    </w:p>
-    <w:p>
-      <w:pPr>
-        <w:bidi/>
-        <w:jc w:val="both"/>
-        <w:rPr>
-          <w:rFonts w:ascii="Simplified Arabic" w:hAnsi="Simplified Arabic" w:cs="Simplified Arabic"/>
-          <w:sz w:val="28"/>
-          <w:szCs w:val="28"/>
-          <w:rtl/>
-          <w:lang w:bidi="ar-EG"/>
-        </w:rPr>
-      </w:pPr>
-    </w:p>
-    <w:p>
-      <w:pPr>
-        <w:bidi/>
-        <w:jc w:val="both"/>
-        <w:rPr>
-          <w:rFonts w:ascii="Simplified Arabic" w:hAnsi="Simplified Arabic" w:cs="Simplified Arabic"/>
-          <w:color w:val="FF0000"/>
-          <w:sz w:val="28"/>
-          <w:szCs w:val="28"/>
-          <w:rtl/>
-          <w:lang w:bidi="ar-EG"/>
-        </w:rPr>
-      </w:pPr>
-      <w:r>
-        <w:rPr>
-          <w:rFonts w:ascii="Simplified Arabic" w:hAnsi="Simplified Arabic" w:cs="Simplified Arabic" w:hint="cs"/>
-          <w:color w:val="FF0000"/>
-          <w:sz w:val="28"/>
-          <w:szCs w:val="28"/>
-          <w:rtl/>
-        </w:rPr>
-        <w:t>٢</w:t>
-      </w:r>
-      <w:r>
-        <w:rPr>
-          <w:rFonts w:ascii="Simplified Arabic" w:hAnsi="Simplified Arabic" w:cs="Simplified Arabic" w:hint="cs"/>
-          <w:color w:val="FF0000"/>
-          <w:sz w:val="28"/>
-          <w:szCs w:val="28"/>
-          <w:rtl/>
-        </w:rPr>
-        <w:t xml:space="preserve"> ذي القعدة</w:t>
-      </w:r>
-      <w:r>
-        <w:rPr>
-          <w:rFonts w:ascii="Simplified Arabic" w:hAnsi="Simplified Arabic" w:cs="Simplified Arabic" w:hint="cs"/>
-          <w:color w:val="FF0000"/>
-          <w:sz w:val="28"/>
-          <w:szCs w:val="28"/>
-          <w:rtl/>
-          <w:lang w:bidi="ar-EG"/>
-        </w:rPr>
-        <w:t xml:space="preserve"> ١٢٦٣- </w:t>
-      </w:r>
-      <w:r>
-        <w:rPr>
-          <w:rFonts w:ascii="Simplified Arabic" w:hAnsi="Simplified Arabic" w:cs="Simplified Arabic" w:hint="cs"/>
-          <w:color w:val="FF0000"/>
-          <w:sz w:val="28"/>
-          <w:szCs w:val="28"/>
-          <w:rtl/>
-          <w:lang w:bidi="ar-EG"/>
-        </w:rPr>
-        <w:t>١٢ اكتوبر</w:t>
-      </w:r>
-      <w:r>
-        <w:rPr>
-          <w:rFonts w:ascii="Simplified Arabic" w:hAnsi="Simplified Arabic" w:cs="Simplified Arabic" w:hint="cs"/>
-          <w:color w:val="FF0000"/>
-          <w:sz w:val="28"/>
-          <w:szCs w:val="28"/>
-          <w:rtl/>
-        </w:rPr>
-        <w:t xml:space="preserve"> ١٨٤٧ </w:t>
-      </w:r>
-      <w:r>
-        <w:rPr>
-          <w:rFonts w:ascii="Simplified Arabic" w:hAnsi="Simplified Arabic" w:cs="Simplified Arabic" w:hint="cs"/>
-          <w:color w:val="FF0000"/>
-          <w:sz w:val="28"/>
-          <w:szCs w:val="28"/>
-          <w:rtl/>
-          <w:lang w:bidi="ar-EG"/>
-        </w:rPr>
-        <w:t xml:space="preserve">نمرة </w:t>
-      </w:r>
-      <w:r>
-        <w:rPr>
-          <w:rFonts w:ascii="Simplified Arabic" w:hAnsi="Simplified Arabic" w:cs="Simplified Arabic" w:hint="cs"/>
-          <w:color w:val="FF0000"/>
-          <w:sz w:val="28"/>
-          <w:szCs w:val="28"/>
-          <w:rtl/>
-        </w:rPr>
-        <w:t>٨٦</w:t>
-      </w:r>
-      <w:r>
-        <w:rPr>
-          <w:rFonts w:ascii="Simplified Arabic" w:hAnsi="Simplified Arabic" w:cs="Simplified Arabic" w:hint="cs"/>
-          <w:color w:val="FF0000"/>
-          <w:sz w:val="28"/>
-          <w:szCs w:val="28"/>
-          <w:rtl/>
-          <w:lang w:bidi="ar-EG"/>
-        </w:rPr>
-        <w:t xml:space="preserve"> صفحة ٤</w:t>
-      </w:r>
-      <w:r>
-        <w:rPr>
-          <w:rFonts w:ascii="Simplified Arabic" w:hAnsi="Simplified Arabic" w:cs="Simplified Arabic"/>
-          <w:b/>
-          <w:bCs/>
-          <w:color w:val="FF0000"/>
-          <w:sz w:val="28"/>
-          <w:szCs w:val="28"/>
-          <w:u w:val="single"/>
-          <w:rtl/>
-          <w:lang w:bidi="ar-EG"/>
-        </w:rPr>
-        <w:t xml:space="preserve"> اعلانات</w:t>
-      </w:r>
-    </w:p>
-    <w:p>
-      <w:pPr>
-        <w:bidi/>
-        <w:jc w:val="both"/>
-        <w:rPr>
-          <w:rFonts w:ascii="Simplified Arabic" w:hAnsi="Simplified Arabic" w:cs="Simplified Arabic"/>
-          <w:sz w:val="28"/>
-          <w:szCs w:val="28"/>
-          <w:rtl/>
-          <w:lang w:bidi="ar-EG"/>
-        </w:rPr>
-      </w:pPr>
-      <w:r>
-        <w:rPr>
-          <w:rFonts w:ascii="Simplified Arabic" w:hAnsi="Simplified Arabic" w:cs="Simplified Arabic"/>
-          <w:sz w:val="28"/>
-          <w:szCs w:val="28"/>
-          <w:rtl/>
-          <w:lang w:bidi="ar-EG"/>
-        </w:rPr>
-        <w:t>ان منزل محمد ال</w:t>
-      </w:r>
-      <w:r>
-        <w:rPr>
-          <w:rFonts w:ascii="Simplified Arabic" w:hAnsi="Simplified Arabic" w:cs="Simplified Arabic" w:hint="cs"/>
-          <w:sz w:val="28"/>
-          <w:szCs w:val="28"/>
-          <w:rtl/>
-          <w:lang w:bidi="ar-EG"/>
-        </w:rPr>
-        <w:t>ع</w:t>
-      </w:r>
-      <w:r>
-        <w:rPr>
-          <w:rFonts w:ascii="Simplified Arabic" w:hAnsi="Simplified Arabic" w:cs="Simplified Arabic"/>
-          <w:sz w:val="28"/>
-          <w:szCs w:val="28"/>
-          <w:rtl/>
-          <w:lang w:bidi="ar-EG"/>
-        </w:rPr>
-        <w:t>وارى الكائن بحارة حوش قدم فى خط الغورية طبقته العليا تشتمل على ثلاث اود ومطبخ وكلارين والسفلى على مقعد ذى عمود واحد من الرخام وعلى طاحونة واصطبل يسع ثلاث مواشى وبئر وحاصلين وحوش مكشوف يراد بيعه وقد بلغ فى الزيادة ثلاثين كيسا فمن اراد فليسأل عنه من السيد مصطفى دلال باشى</w:t>
-      </w:r>
-    </w:p>
-    <w:p>
-      <w:pPr>
-        <w:bidi/>
-        <w:jc w:val="both"/>
-        <w:rPr>
-          <w:rFonts w:ascii="Simplified Arabic" w:hAnsi="Simplified Arabic" w:cs="Simplified Arabic"/>
-          <w:sz w:val="28"/>
-          <w:szCs w:val="28"/>
-          <w:rtl/>
-          <w:lang w:bidi="ar-EG"/>
-        </w:rPr>
-      </w:pPr>
-      <w:r>
-        <w:rPr>
-          <w:rFonts w:ascii="Simplified Arabic" w:hAnsi="Simplified Arabic" w:cs="Simplified Arabic"/>
-          <w:sz w:val="28"/>
-          <w:szCs w:val="28"/>
-          <w:rtl/>
-          <w:lang w:bidi="ar-EG"/>
-        </w:rPr>
-        <w:t xml:space="preserve">ان منزل تجارة الجودرية فى خط سوق المؤيد طبقته العليا تشتمل على عشر اود ومطبخ فيه بئر وكلار وعلى مقعد ذى عمود من الرخام ومنظرة ذات فسقية وخزنة وعلى اربعة حواصل ومحل طاحونة واصطبل يسع خمسة عشر حصانا وعلى خربة كبيرة وبئرين وحوش كبير وهو يراد بيعه بتوكيل محمد المحروقى العقاد وقد بلغ فى الزيادة اربعين كيسا فمن كان له رغبة فيه فليستدل عليه من دلال باشى المذكور </w:t>
-      </w:r>
-    </w:p>
-    <w:p>
-      <w:pPr>
-        <w:bidi/>
-        <w:jc w:val="both"/>
-        <w:rPr>
-          <w:rFonts w:ascii="Simplified Arabic" w:hAnsi="Simplified Arabic" w:cs="Simplified Arabic"/>
-          <w:sz w:val="28"/>
-          <w:szCs w:val="28"/>
-          <w:rtl/>
-          <w:lang w:bidi="ar-EG"/>
-        </w:rPr>
-      </w:pPr>
-    </w:p>
-    <w:p>
-      <w:pPr>
-        <w:bidi/>
-        <w:rPr>
-          <w:rFonts w:ascii="Simplified Arabic" w:hAnsi="Simplified Arabic" w:cs="Simplified Arabic"/>
-          <w:b/>
-          <w:bCs/>
-          <w:color w:val="FF0000"/>
-          <w:sz w:val="28"/>
-          <w:szCs w:val="28"/>
-          <w:u w:val="single"/>
+        <w:t xml:space="preserve"> الحوادث الداخليه</w:t>
+      </w:r>
+    </w:p>
+    <w:p>
+      <w:pPr>
+        <w:bidi/>
+        <w:jc w:val="both"/>
+        <w:rPr>
+          <w:rFonts w:ascii="Simplified Arabic" w:hAnsi="Simplified Arabic" w:cs="Simplified Arabic"/>
+          <w:sz w:val="28"/>
+          <w:szCs w:val="28"/>
+          <w:rtl/>
+          <w:lang w:bidi="ar-EG"/>
+        </w:rPr>
+      </w:pPr>
+      <w:r>
+        <w:rPr>
+          <w:rFonts w:ascii="Simplified Arabic" w:hAnsi="Simplified Arabic" w:cs="Simplified Arabic"/>
+          <w:sz w:val="28"/>
+          <w:szCs w:val="28"/>
+          <w:rtl/>
+          <w:lang w:bidi="ar-EG"/>
+        </w:rPr>
+        <w:t>انه قد ظهرت حريقة فى ليلة الجمعة الموافقة لحادى وعشرى الشهر الماضى فى بيت محمود افندى قبطان البصرة سابقا الكائن بعطفة المدق فى خط الاستاذ الحنفى فلحقتها طلومبة الخط المذكور واتبعت بمن لزم من الطلومبجية الذين فى الضابخانة وحصل اخمادها من غير توان قبل سرايتها ولم يحترق من البيت المذكور سوى خزنة بما فيها كما اخبر به من الضبطية</w:t>
+      </w:r>
+    </w:p>
+    <w:p>
+      <w:pPr>
+        <w:bidi/>
+        <w:jc w:val="both"/>
+        <w:rPr>
+          <w:rFonts w:ascii="Simplified Arabic" w:hAnsi="Simplified Arabic" w:cs="Simplified Arabic"/>
+          <w:color w:val="FF0000"/>
+          <w:sz w:val="28"/>
+          <w:szCs w:val="28"/>
+          <w:rtl/>
+        </w:rPr>
+      </w:pPr>
+    </w:p>
+    <w:p>
+      <w:pPr>
+        <w:bidi/>
+        <w:jc w:val="both"/>
+        <w:rPr>
+          <w:rFonts w:ascii="Simplified Arabic" w:hAnsi="Simplified Arabic" w:cs="Simplified Arabic"/>
+          <w:color w:val="FF0000"/>
+          <w:sz w:val="28"/>
+          <w:szCs w:val="28"/>
           <w:rtl/>
           <w:lang w:bidi="ar-EG"/>
         </w:rPr>
@@ -13067,133 +13199,6 @@
           <w:rtl/>
         </w:rPr>
         <w:lastRenderedPageBreak/>
-        <w:t>٩ ذي القعدة</w:t>
-      </w:r>
-      <w:r>
-        <w:rPr>
-          <w:rFonts w:ascii="Simplified Arabic" w:hAnsi="Simplified Arabic" w:cs="Simplified Arabic" w:hint="cs"/>
-          <w:color w:val="FF0000"/>
-          <w:sz w:val="28"/>
-          <w:szCs w:val="28"/>
-          <w:rtl/>
-          <w:lang w:bidi="ar-EG"/>
-        </w:rPr>
-        <w:t xml:space="preserve"> ١٢٦٣- ١٨ اكتوبر</w:t>
-      </w:r>
-      <w:r>
-        <w:rPr>
-          <w:rFonts w:ascii="Simplified Arabic" w:hAnsi="Simplified Arabic" w:cs="Simplified Arabic" w:hint="cs"/>
-          <w:color w:val="FF0000"/>
-          <w:sz w:val="28"/>
-          <w:szCs w:val="28"/>
-          <w:rtl/>
-        </w:rPr>
-        <w:t xml:space="preserve"> ١٨٤٧ </w:t>
-      </w:r>
-      <w:r>
-        <w:rPr>
-          <w:rFonts w:ascii="Simplified Arabic" w:hAnsi="Simplified Arabic" w:cs="Simplified Arabic" w:hint="cs"/>
-          <w:color w:val="FF0000"/>
-          <w:sz w:val="28"/>
-          <w:szCs w:val="28"/>
-          <w:rtl/>
-          <w:lang w:bidi="ar-EG"/>
-        </w:rPr>
-        <w:t xml:space="preserve">نمرة </w:t>
-      </w:r>
-      <w:r>
-        <w:rPr>
-          <w:rFonts w:ascii="Simplified Arabic" w:hAnsi="Simplified Arabic" w:cs="Simplified Arabic" w:hint="cs"/>
-          <w:color w:val="FF0000"/>
-          <w:sz w:val="28"/>
-          <w:szCs w:val="28"/>
-          <w:rtl/>
-        </w:rPr>
-        <w:t>٨٧</w:t>
-      </w:r>
-      <w:r>
-        <w:rPr>
-          <w:rFonts w:ascii="Simplified Arabic" w:hAnsi="Simplified Arabic" w:cs="Simplified Arabic" w:hint="cs"/>
-          <w:color w:val="FF0000"/>
-          <w:sz w:val="28"/>
-          <w:szCs w:val="28"/>
-          <w:rtl/>
-          <w:lang w:bidi="ar-EG"/>
-        </w:rPr>
-        <w:t xml:space="preserve"> صفحة ١</w:t>
-      </w:r>
-      <w:r>
-        <w:rPr>
-          <w:rFonts w:ascii="Simplified Arabic" w:hAnsi="Simplified Arabic" w:cs="Simplified Arabic"/>
-          <w:b/>
-          <w:bCs/>
-          <w:color w:val="FF0000"/>
-          <w:sz w:val="28"/>
-          <w:szCs w:val="28"/>
-          <w:u w:val="single"/>
-          <w:rtl/>
-          <w:lang w:bidi="ar-EG"/>
-        </w:rPr>
-        <w:t xml:space="preserve"> الحوادث الداخليه</w:t>
-      </w:r>
-    </w:p>
-    <w:p>
-      <w:pPr>
-        <w:bidi/>
-        <w:jc w:val="both"/>
-        <w:rPr>
-          <w:rFonts w:ascii="Simplified Arabic" w:hAnsi="Simplified Arabic" w:cs="Simplified Arabic"/>
-          <w:sz w:val="28"/>
-          <w:szCs w:val="28"/>
-          <w:rtl/>
-          <w:lang w:bidi="ar-EG"/>
-        </w:rPr>
-      </w:pPr>
-      <w:r>
-        <w:rPr>
-          <w:rFonts w:ascii="Simplified Arabic" w:hAnsi="Simplified Arabic" w:cs="Simplified Arabic"/>
-          <w:sz w:val="28"/>
-          <w:szCs w:val="28"/>
-          <w:rtl/>
-          <w:lang w:bidi="ar-EG"/>
-        </w:rPr>
-        <w:t>انه قد ظهرت حريقة فى ليلة الجمعة الموافقة لحادى وعشرى الشهر الماضى فى بيت محمود افندى قبطان البصرة سابقا الكائن بعطفة المدق فى خط الاستاذ الحنفى فلحقتها طلومبة الخط المذكور واتبعت بمن لزم من الطلومبجية الذين فى الضابخانة وحصل اخمادها من غير توان قبل سرايتها ولم يحترق من البيت المذكور سوى خزنة بما فيها كما اخبر به من الضبطية</w:t>
-      </w:r>
-    </w:p>
-    <w:p>
-      <w:pPr>
-        <w:bidi/>
-        <w:jc w:val="both"/>
-        <w:rPr>
-          <w:rFonts w:ascii="Simplified Arabic" w:hAnsi="Simplified Arabic" w:cs="Simplified Arabic"/>
-          <w:color w:val="FF0000"/>
-          <w:sz w:val="28"/>
-          <w:szCs w:val="28"/>
-          <w:rtl/>
-        </w:rPr>
-      </w:pPr>
-    </w:p>
-    <w:p>
-      <w:pPr>
-        <w:bidi/>
-        <w:jc w:val="both"/>
-        <w:rPr>
-          <w:rFonts w:ascii="Simplified Arabic" w:hAnsi="Simplified Arabic" w:cs="Simplified Arabic"/>
-          <w:color w:val="FF0000"/>
-          <w:sz w:val="28"/>
-          <w:szCs w:val="28"/>
-          <w:rtl/>
-          <w:lang w:bidi="ar-EG"/>
-        </w:rPr>
-      </w:pPr>
-      <w:r>
-        <w:rPr>
-          <w:rFonts w:ascii="Simplified Arabic" w:hAnsi="Simplified Arabic" w:cs="Simplified Arabic" w:hint="cs"/>
-          <w:color w:val="FF0000"/>
-          <w:sz w:val="28"/>
-          <w:szCs w:val="28"/>
-          <w:rtl/>
-        </w:rPr>
         <w:t xml:space="preserve">٢٢ </w:t>
       </w:r>
       <w:r>
@@ -13533,7 +13538,6 @@
           <w:rtl/>
           <w:lang w:bidi="ar-EG"/>
         </w:rPr>
-        <w:lastRenderedPageBreak/>
         <w:t xml:space="preserve">نمره 94 </w:t>
       </w:r>
     </w:p>
@@ -13767,6 +13771,7 @@
           <w:rtl/>
           <w:lang w:bidi="ar-EG"/>
         </w:rPr>
+        <w:lastRenderedPageBreak/>
         <w:t>قد ظهرت حريقة فى حارة الحلوانى الكائنة بخط عابدين بمنزل رجل اسمه على الطحان فى الساعة الثالثة من ليلة الاحد الموافق لثالث عشر الشهر الحال وتيسر اطفاؤها فى ظرف ساعتين بدون ضرر فى جهة من الجهات بواسطة طلومبة الخط المذكور مع طلومبتى الضابطخانة والطلومبخانة.</w:t>
       </w:r>
     </w:p>

</xml_diff>